<commit_message>
04-30-2020 Notes and Class Recording
</commit_message>
<xml_diff>
--- a/2020-04-30/ES6 Instructor Notes 04-30-2020.docx
+++ b/2020-04-30/ES6 Instructor Notes 04-30-2020.docx
@@ -1950,15 +1950,7 @@
     <w:p/>
     <w:p>
       <w:r>
-        <w:t xml:space="preserve">This is a great convenience for block-scoped uses of variables such as iterators and loops. Previously, variables declared within loops would be available to the containing scope, leading to potential confusion when multiple counters might use the same variable name. </w:t>
-      </w:r>
-      <w:proofErr w:type="gramStart"/>
-      <w:r>
-        <w:t>However</w:t>
-      </w:r>
-      <w:proofErr w:type="gramEnd"/>
-      <w:r>
-        <w:t xml:space="preserve"> let can catch you by surprise if you expect your variable declared somewhere inside of one block of your script to be available elsewhere.</w:t>
+        <w:t>This is a great convenience for block-scoped uses of variables such as iterators and loops. Previously, variables declared within loops would be available to the containing scope, leading to potential confusion when multiple counters might use the same variable name. However let can catch you by surprise if you expect your variable declared somewhere inside of one block of your script to be available elsewhere.</w:t>
       </w:r>
     </w:p>
     <w:p>
@@ -2266,7 +2258,27 @@
           <w:sz w:val="24"/>
           <w:szCs w:val="24"/>
         </w:rPr>
-        <w:t>doesn't mean they're immutable (eg. object content)</w:t>
+        <w:t>doesn't mean they're immutable (</w:t>
+      </w:r>
+      <w:proofErr w:type="spellStart"/>
+      <w:r>
+        <w:rPr>
+          <w:rFonts w:ascii="Lucida Sans Unicode" w:eastAsia="Times New Roman" w:hAnsi="Lucida Sans Unicode" w:cs="Lucida Sans Unicode"/>
+          <w:color w:val="2C303A"/>
+          <w:sz w:val="24"/>
+          <w:szCs w:val="24"/>
+        </w:rPr>
+        <w:t>eg.</w:t>
+      </w:r>
+      <w:proofErr w:type="spellEnd"/>
+      <w:r>
+        <w:rPr>
+          <w:rFonts w:ascii="Lucida Sans Unicode" w:eastAsia="Times New Roman" w:hAnsi="Lucida Sans Unicode" w:cs="Lucida Sans Unicode"/>
+          <w:color w:val="2C303A"/>
+          <w:sz w:val="24"/>
+          <w:szCs w:val="24"/>
+        </w:rPr>
+        <w:t xml:space="preserve"> object content)</w:t>
       </w:r>
     </w:p>
     <w:p>
@@ -2499,6 +2511,7 @@
         </w:rPr>
         <w:t xml:space="preserve"> </w:t>
       </w:r>
+      <w:proofErr w:type="spellStart"/>
       <w:r>
         <w:rPr>
           <w:rStyle w:val="cm-def"/>
@@ -2507,6 +2520,7 @@
         </w:rPr>
         <w:t>i</w:t>
       </w:r>
+      <w:proofErr w:type="spellEnd"/>
       <w:r>
         <w:rPr>
           <w:rStyle w:val="cm-operator"/>
@@ -2531,6 +2545,7 @@
         </w:rPr>
         <w:t xml:space="preserve">; </w:t>
       </w:r>
+      <w:proofErr w:type="spellStart"/>
       <w:r>
         <w:rPr>
           <w:rStyle w:val="cm-variable"/>
@@ -2539,6 +2554,7 @@
         </w:rPr>
         <w:t>i</w:t>
       </w:r>
+      <w:proofErr w:type="spellEnd"/>
       <w:r>
         <w:rPr>
           <w:rStyle w:val="cm-operator"/>
@@ -2563,6 +2579,7 @@
         </w:rPr>
         <w:t xml:space="preserve">; </w:t>
       </w:r>
+      <w:proofErr w:type="spellStart"/>
       <w:r>
         <w:rPr>
           <w:rStyle w:val="cm-variable"/>
@@ -2571,6 +2588,7 @@
         </w:rPr>
         <w:t>i</w:t>
       </w:r>
+      <w:proofErr w:type="spellEnd"/>
       <w:r>
         <w:rPr>
           <w:rStyle w:val="cm-operator"/>
@@ -2626,6 +2644,7 @@
         </w:rPr>
         <w:t>(</w:t>
       </w:r>
+      <w:proofErr w:type="spellStart"/>
       <w:r>
         <w:rPr>
           <w:rStyle w:val="cm-variable"/>
@@ -2634,6 +2653,7 @@
         </w:rPr>
         <w:t>i</w:t>
       </w:r>
+      <w:proofErr w:type="spellEnd"/>
       <w:r>
         <w:rPr>
           <w:rStyle w:val="HTMLCode"/>
@@ -2649,6 +2669,7 @@
         </w:rPr>
         <w:br/>
       </w:r>
+      <w:proofErr w:type="spellStart"/>
       <w:r>
         <w:rPr>
           <w:rStyle w:val="cm-variable"/>
@@ -2657,6 +2678,7 @@
         </w:rPr>
         <w:t>setTimeout</w:t>
       </w:r>
+      <w:proofErr w:type="spellEnd"/>
       <w:r>
         <w:rPr>
           <w:rStyle w:val="HTMLCode"/>
@@ -2665,7 +2687,6 @@
         </w:rPr>
         <w:t>(</w:t>
       </w:r>
-      <w:proofErr w:type="gramStart"/>
       <w:r>
         <w:rPr>
           <w:rStyle w:val="cm-keyword"/>
@@ -2680,16 +2701,7 @@
           <w:rFonts w:ascii="Consolas" w:hAnsi="Consolas"/>
           <w:color w:val="FFFFFF"/>
         </w:rPr>
-        <w:t>(</w:t>
-      </w:r>
-      <w:proofErr w:type="gramEnd"/>
-      <w:r>
-        <w:rPr>
-          <w:rStyle w:val="HTMLCode"/>
-          <w:rFonts w:ascii="Consolas" w:hAnsi="Consolas"/>
-          <w:color w:val="FFFFFF"/>
-        </w:rPr>
-        <w:t>){</w:t>
+        <w:t>(){</w:t>
       </w:r>
       <w:r>
         <w:rPr>
@@ -2762,6 +2774,7 @@
         </w:rPr>
         <w:t xml:space="preserve"> </w:t>
       </w:r>
+      <w:proofErr w:type="spellStart"/>
       <w:r>
         <w:rPr>
           <w:rStyle w:val="cm-variable"/>
@@ -2770,6 +2783,7 @@
         </w:rPr>
         <w:t>i</w:t>
       </w:r>
+      <w:proofErr w:type="spellEnd"/>
       <w:r>
         <w:rPr>
           <w:rStyle w:val="HTMLCode"/>
@@ -2791,8 +2805,18 @@
           <w:rFonts w:ascii="Consolas" w:hAnsi="Consolas"/>
           <w:color w:val="717790"/>
         </w:rPr>
-        <w:t>// works fine because the value of let variable doesn't get overridden everytime</w:t>
-      </w:r>
+        <w:t xml:space="preserve">// works fine because the value of let variable doesn't get overridden </w:t>
+      </w:r>
+      <w:proofErr w:type="spellStart"/>
+      <w:r>
+        <w:rPr>
+          <w:rStyle w:val="cm-comment"/>
+          <w:rFonts w:ascii="Consolas" w:hAnsi="Consolas"/>
+          <w:color w:val="717790"/>
+        </w:rPr>
+        <w:t>everytime</w:t>
+      </w:r>
+      <w:proofErr w:type="spellEnd"/>
       <w:r>
         <w:rPr>
           <w:rFonts w:ascii="Consolas" w:hAnsi="Consolas"/>
@@ -3109,27 +3133,27 @@
           <w:sz w:val="24"/>
           <w:szCs w:val="24"/>
         </w:rPr>
-        <w:t xml:space="preserve">can prevent this if </w:t>
-      </w:r>
-      <w:proofErr w:type="gramStart"/>
-      <w:r>
-        <w:rPr>
-          <w:rFonts w:ascii="Arial" w:eastAsia="Times New Roman" w:hAnsi="Arial" w:cs="Arial"/>
-          <w:color w:val="424242"/>
-          <w:sz w:val="24"/>
-          <w:szCs w:val="24"/>
-        </w:rPr>
-        <w:t>necessary</w:t>
-      </w:r>
-      <w:proofErr w:type="gramEnd"/>
-      <w:r>
-        <w:rPr>
-          <w:rFonts w:ascii="Arial" w:eastAsia="Times New Roman" w:hAnsi="Arial" w:cs="Arial"/>
-          <w:color w:val="424242"/>
-          <w:sz w:val="24"/>
-          <w:szCs w:val="24"/>
-        </w:rPr>
-        <w:t xml:space="preserve"> with Object.freeze(person), though console will not throw an error when attempting to change a property on a frozen object/variable</w:t>
+        <w:t>can prevent this if necessary with </w:t>
+      </w:r>
+      <w:proofErr w:type="spellStart"/>
+      <w:r>
+        <w:rPr>
+          <w:rFonts w:ascii="Arial" w:eastAsia="Times New Roman" w:hAnsi="Arial" w:cs="Arial"/>
+          <w:color w:val="424242"/>
+          <w:sz w:val="24"/>
+          <w:szCs w:val="24"/>
+        </w:rPr>
+        <w:t>Object.freeze</w:t>
+      </w:r>
+      <w:proofErr w:type="spellEnd"/>
+      <w:r>
+        <w:rPr>
+          <w:rFonts w:ascii="Arial" w:eastAsia="Times New Roman" w:hAnsi="Arial" w:cs="Arial"/>
+          <w:color w:val="424242"/>
+          <w:sz w:val="24"/>
+          <w:szCs w:val="24"/>
+        </w:rPr>
+        <w:t>(person), though console will not throw an error when attempting to change a property on a frozen object/variable</w:t>
       </w:r>
     </w:p>
     <w:p>
@@ -3226,27 +3250,7 @@
           <w:sz w:val="24"/>
           <w:szCs w:val="24"/>
         </w:rPr>
-        <w:t>(</w:t>
-      </w:r>
-      <w:proofErr w:type="gramStart"/>
-      <w:r>
-        <w:rPr>
-          <w:rFonts w:ascii="Arial" w:eastAsia="Times New Roman" w:hAnsi="Arial" w:cs="Arial"/>
-          <w:color w:val="F8F8F2"/>
-          <w:sz w:val="24"/>
-          <w:szCs w:val="24"/>
-        </w:rPr>
-        <w:t>function(</w:t>
-      </w:r>
-      <w:proofErr w:type="gramEnd"/>
-      <w:r>
-        <w:rPr>
-          <w:rFonts w:ascii="Arial" w:eastAsia="Times New Roman" w:hAnsi="Arial" w:cs="Arial"/>
-          <w:color w:val="F8F8F2"/>
-          <w:sz w:val="24"/>
-          <w:szCs w:val="24"/>
-        </w:rPr>
-        <w:t>) {</w:t>
+        <w:t>(function() {</w:t>
       </w:r>
     </w:p>
     <w:p>
@@ -3285,7 +3289,27 @@
           <w:sz w:val="24"/>
           <w:szCs w:val="24"/>
         </w:rPr>
-        <w:t xml:space="preserve">  var name = 'wes';</w:t>
+        <w:t xml:space="preserve">  var name = '</w:t>
+      </w:r>
+      <w:proofErr w:type="spellStart"/>
+      <w:r>
+        <w:rPr>
+          <w:rFonts w:ascii="Arial" w:eastAsia="Times New Roman" w:hAnsi="Arial" w:cs="Arial"/>
+          <w:color w:val="F8F8F2"/>
+          <w:sz w:val="24"/>
+          <w:szCs w:val="24"/>
+        </w:rPr>
+        <w:t>wes</w:t>
+      </w:r>
+      <w:proofErr w:type="spellEnd"/>
+      <w:r>
+        <w:rPr>
+          <w:rFonts w:ascii="Arial" w:eastAsia="Times New Roman" w:hAnsi="Arial" w:cs="Arial"/>
+          <w:color w:val="F8F8F2"/>
+          <w:sz w:val="24"/>
+          <w:szCs w:val="24"/>
+        </w:rPr>
+        <w:t>';</w:t>
       </w:r>
     </w:p>
     <w:p>
@@ -3412,7 +3436,127 @@
           <w:sz w:val="24"/>
           <w:szCs w:val="24"/>
         </w:rPr>
-        <w:t>with a for loop for(var i = 0; i &lt; 10; i++), i is overwritten to 10 right away, so can’t do something like console.log(i) and expect 1, 2, 3..10 - instead you’ll get 10, 10, 10..; solution is to use for(let i = 0;...);</w:t>
+        <w:t xml:space="preserve">with a for loop for(var </w:t>
+      </w:r>
+      <w:proofErr w:type="spellStart"/>
+      <w:r>
+        <w:rPr>
+          <w:rFonts w:ascii="Arial" w:eastAsia="Times New Roman" w:hAnsi="Arial" w:cs="Arial"/>
+          <w:color w:val="424242"/>
+          <w:sz w:val="24"/>
+          <w:szCs w:val="24"/>
+        </w:rPr>
+        <w:t>i</w:t>
+      </w:r>
+      <w:proofErr w:type="spellEnd"/>
+      <w:r>
+        <w:rPr>
+          <w:rFonts w:ascii="Arial" w:eastAsia="Times New Roman" w:hAnsi="Arial" w:cs="Arial"/>
+          <w:color w:val="424242"/>
+          <w:sz w:val="24"/>
+          <w:szCs w:val="24"/>
+        </w:rPr>
+        <w:t xml:space="preserve"> = 0; </w:t>
+      </w:r>
+      <w:proofErr w:type="spellStart"/>
+      <w:r>
+        <w:rPr>
+          <w:rFonts w:ascii="Arial" w:eastAsia="Times New Roman" w:hAnsi="Arial" w:cs="Arial"/>
+          <w:color w:val="424242"/>
+          <w:sz w:val="24"/>
+          <w:szCs w:val="24"/>
+        </w:rPr>
+        <w:t>i</w:t>
+      </w:r>
+      <w:proofErr w:type="spellEnd"/>
+      <w:r>
+        <w:rPr>
+          <w:rFonts w:ascii="Arial" w:eastAsia="Times New Roman" w:hAnsi="Arial" w:cs="Arial"/>
+          <w:color w:val="424242"/>
+          <w:sz w:val="24"/>
+          <w:szCs w:val="24"/>
+        </w:rPr>
+        <w:t xml:space="preserve"> &lt; 10; </w:t>
+      </w:r>
+      <w:proofErr w:type="spellStart"/>
+      <w:r>
+        <w:rPr>
+          <w:rFonts w:ascii="Arial" w:eastAsia="Times New Roman" w:hAnsi="Arial" w:cs="Arial"/>
+          <w:color w:val="424242"/>
+          <w:sz w:val="24"/>
+          <w:szCs w:val="24"/>
+        </w:rPr>
+        <w:t>i</w:t>
+      </w:r>
+      <w:proofErr w:type="spellEnd"/>
+      <w:r>
+        <w:rPr>
+          <w:rFonts w:ascii="Arial" w:eastAsia="Times New Roman" w:hAnsi="Arial" w:cs="Arial"/>
+          <w:color w:val="424242"/>
+          <w:sz w:val="24"/>
+          <w:szCs w:val="24"/>
+        </w:rPr>
+        <w:t>++), </w:t>
+      </w:r>
+      <w:proofErr w:type="spellStart"/>
+      <w:r>
+        <w:rPr>
+          <w:rFonts w:ascii="Arial" w:eastAsia="Times New Roman" w:hAnsi="Arial" w:cs="Arial"/>
+          <w:color w:val="424242"/>
+          <w:sz w:val="24"/>
+          <w:szCs w:val="24"/>
+        </w:rPr>
+        <w:t>i</w:t>
+      </w:r>
+      <w:proofErr w:type="spellEnd"/>
+      <w:r>
+        <w:rPr>
+          <w:rFonts w:ascii="Arial" w:eastAsia="Times New Roman" w:hAnsi="Arial" w:cs="Arial"/>
+          <w:color w:val="424242"/>
+          <w:sz w:val="24"/>
+          <w:szCs w:val="24"/>
+        </w:rPr>
+        <w:t> is overwritten to 10 right away, so can’t do something like console.log(</w:t>
+      </w:r>
+      <w:proofErr w:type="spellStart"/>
+      <w:r>
+        <w:rPr>
+          <w:rFonts w:ascii="Arial" w:eastAsia="Times New Roman" w:hAnsi="Arial" w:cs="Arial"/>
+          <w:color w:val="424242"/>
+          <w:sz w:val="24"/>
+          <w:szCs w:val="24"/>
+        </w:rPr>
+        <w:t>i</w:t>
+      </w:r>
+      <w:proofErr w:type="spellEnd"/>
+      <w:r>
+        <w:rPr>
+          <w:rFonts w:ascii="Arial" w:eastAsia="Times New Roman" w:hAnsi="Arial" w:cs="Arial"/>
+          <w:color w:val="424242"/>
+          <w:sz w:val="24"/>
+          <w:szCs w:val="24"/>
+        </w:rPr>
+        <w:t xml:space="preserve">) and expect 1, 2, 3..10 - instead you’ll get 10, 10, 10..; solution is to use for(let </w:t>
+      </w:r>
+      <w:proofErr w:type="spellStart"/>
+      <w:r>
+        <w:rPr>
+          <w:rFonts w:ascii="Arial" w:eastAsia="Times New Roman" w:hAnsi="Arial" w:cs="Arial"/>
+          <w:color w:val="424242"/>
+          <w:sz w:val="24"/>
+          <w:szCs w:val="24"/>
+        </w:rPr>
+        <w:t>i</w:t>
+      </w:r>
+      <w:proofErr w:type="spellEnd"/>
+      <w:r>
+        <w:rPr>
+          <w:rFonts w:ascii="Arial" w:eastAsia="Times New Roman" w:hAnsi="Arial" w:cs="Arial"/>
+          <w:color w:val="424242"/>
+          <w:sz w:val="24"/>
+          <w:szCs w:val="24"/>
+        </w:rPr>
+        <w:t xml:space="preserve"> = 0;...);</w:t>
       </w:r>
     </w:p>
     <w:p>
@@ -3472,25 +3616,25 @@
           <w:sz w:val="24"/>
           <w:szCs w:val="24"/>
         </w:rPr>
-        <w:t xml:space="preserve">You will generally be able to spot people who have a background in languages like CLIPPER, VB 6, etc because they gravitate to VAR.  This is what they know.  But it is not a good idea at all.  </w:t>
-      </w:r>
-      <w:proofErr w:type="gramStart"/>
+        <w:t xml:space="preserve">You will generally be able to spot people who have a background in languages like CLIPPER, VB 6, </w:t>
+      </w:r>
+      <w:proofErr w:type="spellStart"/>
       <w:r>
         <w:rPr>
           <w:rFonts w:ascii="Arial" w:hAnsi="Arial" w:cs="Arial"/>
           <w:sz w:val="24"/>
           <w:szCs w:val="24"/>
         </w:rPr>
-        <w:t>Also</w:t>
-      </w:r>
-      <w:proofErr w:type="gramEnd"/>
+        <w:t>etc</w:t>
+      </w:r>
+      <w:proofErr w:type="spellEnd"/>
       <w:r>
         <w:rPr>
           <w:rFonts w:ascii="Arial" w:hAnsi="Arial" w:cs="Arial"/>
           <w:sz w:val="24"/>
           <w:szCs w:val="24"/>
         </w:rPr>
-        <w:t xml:space="preserve"> many examples on the web will be using VAR for the same reason.  You should clean those up before you use them.</w:t>
+        <w:t xml:space="preserve"> because they gravitate to VAR.  This is what they know.  But it is not a good idea at all.  Also many examples on the web will be using VAR for the same reason.  You should clean those up before you use them.</w:t>
       </w:r>
     </w:p>
     <w:p>
@@ -3541,25 +3685,7 @@
           <w:sz w:val="24"/>
           <w:szCs w:val="24"/>
         </w:rPr>
-        <w:t xml:space="preserve">IIFE is an Immediately-Invoked Function </w:t>
-      </w:r>
-      <w:proofErr w:type="gramStart"/>
-      <w:r>
-        <w:rPr>
-          <w:rFonts w:ascii="Arial" w:hAnsi="Arial" w:cs="Arial"/>
-          <w:sz w:val="24"/>
-          <w:szCs w:val="24"/>
-        </w:rPr>
-        <w:t>Expression  -</w:t>
-      </w:r>
-      <w:proofErr w:type="gramEnd"/>
-      <w:r>
-        <w:rPr>
-          <w:rFonts w:ascii="Arial" w:hAnsi="Arial" w:cs="Arial"/>
-          <w:sz w:val="24"/>
-          <w:szCs w:val="24"/>
-        </w:rPr>
-        <w:t xml:space="preserve"> A JavaScript function that runs as soon as it is defined.</w:t>
+        <w:t>IIFE is an Immediately-Invoked Function Expression  - A JavaScript function that runs as soon as it is defined.</w:t>
       </w:r>
     </w:p>
     <w:p>
@@ -3637,60 +3763,24 @@
           <w:sz w:val="24"/>
           <w:szCs w:val="24"/>
         </w:rPr>
-        <w:t xml:space="preserve">Using LET and CONST are created at </w:t>
-      </w:r>
-      <w:proofErr w:type="gramStart"/>
-      <w:r>
+        <w:t>Using LET and CONST are created at the  BLOCK level so they are private to the code block they are part of by default scope.</w:t>
+      </w:r>
+    </w:p>
+    <w:p>
+      <w:pPr>
         <w:rPr>
           <w:rFonts w:ascii="Arial" w:hAnsi="Arial" w:cs="Arial"/>
           <w:sz w:val="24"/>
           <w:szCs w:val="24"/>
         </w:rPr>
-        <w:t>the  BLOCK</w:t>
-      </w:r>
-      <w:proofErr w:type="gramEnd"/>
+      </w:pPr>
       <w:r>
         <w:rPr>
           <w:rFonts w:ascii="Arial" w:hAnsi="Arial" w:cs="Arial"/>
           <w:sz w:val="24"/>
           <w:szCs w:val="24"/>
         </w:rPr>
-        <w:t xml:space="preserve"> level so they are private to the code block they are part of by default scope.</w:t>
-      </w:r>
-    </w:p>
-    <w:p>
-      <w:pPr>
-        <w:rPr>
-          <w:rFonts w:ascii="Arial" w:hAnsi="Arial" w:cs="Arial"/>
-          <w:sz w:val="24"/>
-          <w:szCs w:val="24"/>
-        </w:rPr>
-      </w:pPr>
-      <w:r>
-        <w:rPr>
-          <w:rFonts w:ascii="Arial" w:hAnsi="Arial" w:cs="Arial"/>
-          <w:sz w:val="24"/>
-          <w:szCs w:val="24"/>
-        </w:rPr>
-        <w:t xml:space="preserve">You can avoid your VAR from leaking into the main stack by using </w:t>
-      </w:r>
-      <w:proofErr w:type="gramStart"/>
-      <w:r>
-        <w:rPr>
-          <w:rFonts w:ascii="Arial" w:hAnsi="Arial" w:cs="Arial"/>
-          <w:sz w:val="24"/>
-          <w:szCs w:val="24"/>
-        </w:rPr>
-        <w:t>let  instead</w:t>
-      </w:r>
-      <w:proofErr w:type="gramEnd"/>
-      <w:r>
-        <w:rPr>
-          <w:rFonts w:ascii="Arial" w:hAnsi="Arial" w:cs="Arial"/>
-          <w:sz w:val="24"/>
-          <w:szCs w:val="24"/>
-        </w:rPr>
-        <w:t xml:space="preserve"> of var to define the variable.</w:t>
+        <w:t>You can avoid your VAR from leaking into the main stack by using let  instead of var to define the variable.</w:t>
       </w:r>
     </w:p>
     <w:p>
@@ -3818,7 +3908,27 @@
           <w:sz w:val="24"/>
           <w:szCs w:val="24"/>
         </w:rPr>
-        <w:t>According to Mathias Bynens (and the pattern Wes follows):</w:t>
+        <w:t xml:space="preserve">According to Mathias </w:t>
+      </w:r>
+      <w:proofErr w:type="spellStart"/>
+      <w:r>
+        <w:rPr>
+          <w:rFonts w:ascii="Arial" w:eastAsia="Times New Roman" w:hAnsi="Arial" w:cs="Arial"/>
+          <w:color w:val="424242"/>
+          <w:sz w:val="24"/>
+          <w:szCs w:val="24"/>
+        </w:rPr>
+        <w:t>Bynens</w:t>
+      </w:r>
+      <w:proofErr w:type="spellEnd"/>
+      <w:r>
+        <w:rPr>
+          <w:rFonts w:ascii="Arial" w:eastAsia="Times New Roman" w:hAnsi="Arial" w:cs="Arial"/>
+          <w:color w:val="424242"/>
+          <w:sz w:val="24"/>
+          <w:szCs w:val="24"/>
+        </w:rPr>
+        <w:t xml:space="preserve"> (and the pattern Wes follows):</w:t>
       </w:r>
     </w:p>
     <w:p>
@@ -4004,24 +4114,10 @@
           <w:i/>
           <w:iCs/>
         </w:rPr>
-        <w:t>=</w:t>
-      </w:r>
-      <w:proofErr w:type="gramStart"/>
-      <w:r>
-        <w:rPr>
-          <w:b/>
-          <w:bCs/>
-          <w:i/>
-          <w:iCs/>
-        </w:rPr>
-        <w:t>&gt;</w:t>
-      </w:r>
-      <w:r>
-        <w:t xml:space="preserve">  Arrow</w:t>
-      </w:r>
-      <w:proofErr w:type="gramEnd"/>
-      <w:r>
-        <w:t xml:space="preserve"> functions  Also called the FAT ARROW FUNCTION</w:t>
+        <w:t>=&gt;</w:t>
+      </w:r>
+      <w:r>
+        <w:t xml:space="preserve">  Arrow functions  Also called the FAT ARROW FUNCTION</w:t>
       </w:r>
     </w:p>
     <w:p>
@@ -4036,15 +4132,7 @@
     </w:p>
     <w:p>
       <w:r>
-        <w:t xml:space="preserve">JavaScript is asynchronous by default.   </w:t>
-      </w:r>
-      <w:proofErr w:type="gramStart"/>
-      <w:r>
-        <w:t>So</w:t>
-      </w:r>
-      <w:proofErr w:type="gramEnd"/>
-      <w:r>
-        <w:t xml:space="preserve"> you need to use calls such as </w:t>
+        <w:t xml:space="preserve">JavaScript is asynchronous by default.   So you need to use calls such as </w:t>
       </w:r>
       <w:r>
         <w:rPr>
@@ -4202,16 +4290,11 @@
       <w:r>
         <w:t xml:space="preserve">x =&gt; </w:t>
       </w:r>
-      <w:proofErr w:type="gramStart"/>
       <w:r>
         <w:t>50</w:t>
       </w:r>
       <w:r>
-        <w:t xml:space="preserve">  |</w:t>
-      </w:r>
-      <w:proofErr w:type="gramEnd"/>
-      <w:r>
-        <w:t xml:space="preserve">| (x) =&gt; </w:t>
+        <w:t xml:space="preserve">  || (x) =&gt; </w:t>
       </w:r>
       <w:r>
         <w:t>50</w:t>
@@ -4342,27 +4425,27 @@
           <w:sz w:val="24"/>
           <w:szCs w:val="24"/>
         </w:rPr>
-        <w:t xml:space="preserve">arrow functions are always anonymous, cannot be named; can create a const that is an arrow function though, like const sayMyName = (name) =&gt; </w:t>
-      </w:r>
-      <w:proofErr w:type="gramStart"/>
-      <w:r>
-        <w:rPr>
-          <w:rFonts w:ascii="Arial" w:eastAsia="Times New Roman" w:hAnsi="Arial" w:cs="Arial"/>
-          <w:color w:val="424242"/>
-          <w:sz w:val="24"/>
-          <w:szCs w:val="24"/>
-        </w:rPr>
-        <w:t>{ alert</w:t>
-      </w:r>
-      <w:proofErr w:type="gramEnd"/>
-      <w:r>
-        <w:rPr>
-          <w:rFonts w:ascii="Arial" w:eastAsia="Times New Roman" w:hAnsi="Arial" w:cs="Arial"/>
-          <w:color w:val="424242"/>
-          <w:sz w:val="24"/>
-          <w:szCs w:val="24"/>
-        </w:rPr>
-        <w:t>(`Hello ${name}!`) }</w:t>
+        <w:t xml:space="preserve">arrow functions are always anonymous, cannot be named; can create a const that is an arrow function though, like const </w:t>
+      </w:r>
+      <w:proofErr w:type="spellStart"/>
+      <w:r>
+        <w:rPr>
+          <w:rFonts w:ascii="Arial" w:eastAsia="Times New Roman" w:hAnsi="Arial" w:cs="Arial"/>
+          <w:color w:val="424242"/>
+          <w:sz w:val="24"/>
+          <w:szCs w:val="24"/>
+        </w:rPr>
+        <w:t>sayMyName</w:t>
+      </w:r>
+      <w:proofErr w:type="spellEnd"/>
+      <w:r>
+        <w:rPr>
+          <w:rFonts w:ascii="Arial" w:eastAsia="Times New Roman" w:hAnsi="Arial" w:cs="Arial"/>
+          <w:color w:val="424242"/>
+          <w:sz w:val="24"/>
+          <w:szCs w:val="24"/>
+        </w:rPr>
+        <w:t xml:space="preserve"> = (name) =&gt; { alert(`Hello ${name}!`) }</w:t>
       </w:r>
     </w:p>
     <w:p>
@@ -4401,7 +4484,47 @@
           <w:sz w:val="24"/>
           <w:szCs w:val="24"/>
         </w:rPr>
-        <w:t>const names = ['wes', 'kait', 'lux'];</w:t>
+        <w:t>const names = ['</w:t>
+      </w:r>
+      <w:proofErr w:type="spellStart"/>
+      <w:r>
+        <w:rPr>
+          <w:rFonts w:ascii="Arial" w:eastAsia="Times New Roman" w:hAnsi="Arial" w:cs="Arial"/>
+          <w:color w:val="F8F8F2"/>
+          <w:sz w:val="24"/>
+          <w:szCs w:val="24"/>
+        </w:rPr>
+        <w:t>wes</w:t>
+      </w:r>
+      <w:proofErr w:type="spellEnd"/>
+      <w:r>
+        <w:rPr>
+          <w:rFonts w:ascii="Arial" w:eastAsia="Times New Roman" w:hAnsi="Arial" w:cs="Arial"/>
+          <w:color w:val="F8F8F2"/>
+          <w:sz w:val="24"/>
+          <w:szCs w:val="24"/>
+        </w:rPr>
+        <w:t>', '</w:t>
+      </w:r>
+      <w:proofErr w:type="spellStart"/>
+      <w:r>
+        <w:rPr>
+          <w:rFonts w:ascii="Arial" w:eastAsia="Times New Roman" w:hAnsi="Arial" w:cs="Arial"/>
+          <w:color w:val="F8F8F2"/>
+          <w:sz w:val="24"/>
+          <w:szCs w:val="24"/>
+        </w:rPr>
+        <w:t>kait</w:t>
+      </w:r>
+      <w:proofErr w:type="spellEnd"/>
+      <w:r>
+        <w:rPr>
+          <w:rFonts w:ascii="Arial" w:eastAsia="Times New Roman" w:hAnsi="Arial" w:cs="Arial"/>
+          <w:color w:val="F8F8F2"/>
+          <w:sz w:val="24"/>
+          <w:szCs w:val="24"/>
+        </w:rPr>
+        <w:t>', 'lux'];</w:t>
       </w:r>
     </w:p>
     <w:p>
@@ -4471,7 +4594,47 @@
           <w:szCs w:val="24"/>
         </w:rPr>
         <w:lastRenderedPageBreak/>
-        <w:t>const fullNames = names.map(function(name) {</w:t>
+        <w:t xml:space="preserve">const </w:t>
+      </w:r>
+      <w:proofErr w:type="spellStart"/>
+      <w:r>
+        <w:rPr>
+          <w:rFonts w:ascii="Arial" w:eastAsia="Times New Roman" w:hAnsi="Arial" w:cs="Arial"/>
+          <w:color w:val="F8F8F2"/>
+          <w:sz w:val="24"/>
+          <w:szCs w:val="24"/>
+        </w:rPr>
+        <w:t>fullNames</w:t>
+      </w:r>
+      <w:proofErr w:type="spellEnd"/>
+      <w:r>
+        <w:rPr>
+          <w:rFonts w:ascii="Arial" w:eastAsia="Times New Roman" w:hAnsi="Arial" w:cs="Arial"/>
+          <w:color w:val="F8F8F2"/>
+          <w:sz w:val="24"/>
+          <w:szCs w:val="24"/>
+        </w:rPr>
+        <w:t xml:space="preserve"> = </w:t>
+      </w:r>
+      <w:proofErr w:type="spellStart"/>
+      <w:r>
+        <w:rPr>
+          <w:rFonts w:ascii="Arial" w:eastAsia="Times New Roman" w:hAnsi="Arial" w:cs="Arial"/>
+          <w:color w:val="F8F8F2"/>
+          <w:sz w:val="24"/>
+          <w:szCs w:val="24"/>
+        </w:rPr>
+        <w:t>names.map</w:t>
+      </w:r>
+      <w:proofErr w:type="spellEnd"/>
+      <w:r>
+        <w:rPr>
+          <w:rFonts w:ascii="Arial" w:eastAsia="Times New Roman" w:hAnsi="Arial" w:cs="Arial"/>
+          <w:color w:val="F8F8F2"/>
+          <w:sz w:val="24"/>
+          <w:szCs w:val="24"/>
+        </w:rPr>
+        <w:t>(function(name) {</w:t>
       </w:r>
     </w:p>
     <w:p>
@@ -4510,7 +4673,27 @@
           <w:sz w:val="24"/>
           <w:szCs w:val="24"/>
         </w:rPr>
-        <w:t xml:space="preserve">  return `${name} bos`;</w:t>
+        <w:t xml:space="preserve">  return `${name} </w:t>
+      </w:r>
+      <w:proofErr w:type="spellStart"/>
+      <w:r>
+        <w:rPr>
+          <w:rFonts w:ascii="Arial" w:eastAsia="Times New Roman" w:hAnsi="Arial" w:cs="Arial"/>
+          <w:color w:val="F8F8F2"/>
+          <w:sz w:val="24"/>
+          <w:szCs w:val="24"/>
+        </w:rPr>
+        <w:t>bos</w:t>
+      </w:r>
+      <w:proofErr w:type="spellEnd"/>
+      <w:r>
+        <w:rPr>
+          <w:rFonts w:ascii="Arial" w:eastAsia="Times New Roman" w:hAnsi="Arial" w:cs="Arial"/>
+          <w:color w:val="F8F8F2"/>
+          <w:sz w:val="24"/>
+          <w:szCs w:val="24"/>
+        </w:rPr>
+        <w:t>`;</w:t>
       </w:r>
     </w:p>
     <w:p>
@@ -4618,7 +4801,27 @@
           <w:sz w:val="24"/>
           <w:szCs w:val="24"/>
         </w:rPr>
-        <w:t>const fullNames2 = names.map((name) =&gt; {</w:t>
+        <w:t xml:space="preserve">const fullNames2 = </w:t>
+      </w:r>
+      <w:proofErr w:type="spellStart"/>
+      <w:r>
+        <w:rPr>
+          <w:rFonts w:ascii="Arial" w:eastAsia="Times New Roman" w:hAnsi="Arial" w:cs="Arial"/>
+          <w:color w:val="F8F8F2"/>
+          <w:sz w:val="24"/>
+          <w:szCs w:val="24"/>
+        </w:rPr>
+        <w:t>names.map</w:t>
+      </w:r>
+      <w:proofErr w:type="spellEnd"/>
+      <w:r>
+        <w:rPr>
+          <w:rFonts w:ascii="Arial" w:eastAsia="Times New Roman" w:hAnsi="Arial" w:cs="Arial"/>
+          <w:color w:val="F8F8F2"/>
+          <w:sz w:val="24"/>
+          <w:szCs w:val="24"/>
+        </w:rPr>
+        <w:t>((name) =&gt; {</w:t>
       </w:r>
     </w:p>
     <w:p>
@@ -4657,7 +4860,27 @@
           <w:sz w:val="24"/>
           <w:szCs w:val="24"/>
         </w:rPr>
-        <w:t xml:space="preserve">  return `${name} bos`;</w:t>
+        <w:t xml:space="preserve">  return `${name} </w:t>
+      </w:r>
+      <w:proofErr w:type="spellStart"/>
+      <w:r>
+        <w:rPr>
+          <w:rFonts w:ascii="Arial" w:eastAsia="Times New Roman" w:hAnsi="Arial" w:cs="Arial"/>
+          <w:color w:val="F8F8F2"/>
+          <w:sz w:val="24"/>
+          <w:szCs w:val="24"/>
+        </w:rPr>
+        <w:t>bos</w:t>
+      </w:r>
+      <w:proofErr w:type="spellEnd"/>
+      <w:r>
+        <w:rPr>
+          <w:rFonts w:ascii="Arial" w:eastAsia="Times New Roman" w:hAnsi="Arial" w:cs="Arial"/>
+          <w:color w:val="F8F8F2"/>
+          <w:sz w:val="24"/>
+          <w:szCs w:val="24"/>
+        </w:rPr>
+        <w:t>`;</w:t>
       </w:r>
     </w:p>
     <w:p>
@@ -4806,7 +5029,7 @@
         </w:rPr>
         <w:t xml:space="preserve">const fullNames3 = </w:t>
       </w:r>
-      <w:proofErr w:type="gramStart"/>
+      <w:proofErr w:type="spellStart"/>
       <w:r>
         <w:rPr>
           <w:rFonts w:ascii="Arial" w:eastAsia="Times New Roman" w:hAnsi="Arial" w:cs="Arial"/>
@@ -4814,9 +5037,9 @@
           <w:sz w:val="24"/>
           <w:szCs w:val="24"/>
         </w:rPr>
-        <w:t>names.map(</w:t>
-      </w:r>
-      <w:proofErr w:type="gramEnd"/>
+        <w:t>names.map</w:t>
+      </w:r>
+      <w:proofErr w:type="spellEnd"/>
       <w:r>
         <w:rPr>
           <w:rFonts w:ascii="Arial" w:eastAsia="Times New Roman" w:hAnsi="Arial" w:cs="Arial"/>
@@ -4824,7 +5047,7 @@
           <w:sz w:val="24"/>
           <w:szCs w:val="24"/>
         </w:rPr>
-        <w:t>name =&gt; {</w:t>
+        <w:t>(name =&gt; {</w:t>
       </w:r>
     </w:p>
     <w:p>
@@ -4863,7 +5086,27 @@
           <w:sz w:val="24"/>
           <w:szCs w:val="24"/>
         </w:rPr>
-        <w:t xml:space="preserve">  return `${name} bos`;</w:t>
+        <w:t xml:space="preserve">  return `${name} </w:t>
+      </w:r>
+      <w:proofErr w:type="spellStart"/>
+      <w:r>
+        <w:rPr>
+          <w:rFonts w:ascii="Arial" w:eastAsia="Times New Roman" w:hAnsi="Arial" w:cs="Arial"/>
+          <w:color w:val="F8F8F2"/>
+          <w:sz w:val="24"/>
+          <w:szCs w:val="24"/>
+        </w:rPr>
+        <w:t>bos</w:t>
+      </w:r>
+      <w:proofErr w:type="spellEnd"/>
+      <w:r>
+        <w:rPr>
+          <w:rFonts w:ascii="Arial" w:eastAsia="Times New Roman" w:hAnsi="Arial" w:cs="Arial"/>
+          <w:color w:val="F8F8F2"/>
+          <w:sz w:val="24"/>
+          <w:szCs w:val="24"/>
+        </w:rPr>
+        <w:t>`;</w:t>
       </w:r>
     </w:p>
     <w:p>
@@ -5012,7 +5255,7 @@
         </w:rPr>
         <w:t xml:space="preserve">const fullNames4 = </w:t>
       </w:r>
-      <w:proofErr w:type="gramStart"/>
+      <w:proofErr w:type="spellStart"/>
       <w:r>
         <w:rPr>
           <w:rFonts w:ascii="Arial" w:eastAsia="Times New Roman" w:hAnsi="Arial" w:cs="Arial"/>
@@ -5020,9 +5263,9 @@
           <w:sz w:val="24"/>
           <w:szCs w:val="24"/>
         </w:rPr>
-        <w:t>names.map(</w:t>
-      </w:r>
-      <w:proofErr w:type="gramEnd"/>
+        <w:t>names.map</w:t>
+      </w:r>
+      <w:proofErr w:type="spellEnd"/>
       <w:r>
         <w:rPr>
           <w:rFonts w:ascii="Arial" w:eastAsia="Times New Roman" w:hAnsi="Arial" w:cs="Arial"/>
@@ -5030,7 +5273,27 @@
           <w:sz w:val="24"/>
           <w:szCs w:val="24"/>
         </w:rPr>
-        <w:t>name =&gt; `${name} bos`);</w:t>
+        <w:t xml:space="preserve">(name =&gt; `${name} </w:t>
+      </w:r>
+      <w:proofErr w:type="spellStart"/>
+      <w:r>
+        <w:rPr>
+          <w:rFonts w:ascii="Arial" w:eastAsia="Times New Roman" w:hAnsi="Arial" w:cs="Arial"/>
+          <w:color w:val="F8F8F2"/>
+          <w:sz w:val="24"/>
+          <w:szCs w:val="24"/>
+        </w:rPr>
+        <w:t>bos`</w:t>
+      </w:r>
+      <w:proofErr w:type="spellEnd"/>
+      <w:r>
+        <w:rPr>
+          <w:rFonts w:ascii="Arial" w:eastAsia="Times New Roman" w:hAnsi="Arial" w:cs="Arial"/>
+          <w:color w:val="F8F8F2"/>
+          <w:sz w:val="24"/>
+          <w:szCs w:val="24"/>
+        </w:rPr>
+        <w:t>);</w:t>
       </w:r>
     </w:p>
     <w:p>
@@ -5099,8 +5362,19 @@
           <w:sz w:val="24"/>
           <w:szCs w:val="24"/>
         </w:rPr>
-        <w:t>// if no arguments, need to pass empty parens</w:t>
-      </w:r>
+        <w:t xml:space="preserve">// if no arguments, need to pass empty </w:t>
+      </w:r>
+      <w:proofErr w:type="spellStart"/>
+      <w:r>
+        <w:rPr>
+          <w:rFonts w:ascii="Arial" w:eastAsia="Times New Roman" w:hAnsi="Arial" w:cs="Arial"/>
+          <w:color w:val="F8F8F2"/>
+          <w:sz w:val="24"/>
+          <w:szCs w:val="24"/>
+        </w:rPr>
+        <w:t>parens</w:t>
+      </w:r>
+      <w:proofErr w:type="spellEnd"/>
     </w:p>
     <w:p>
       <w:pPr>
@@ -5140,7 +5414,7 @@
         </w:rPr>
         <w:t xml:space="preserve">const fullNames5 = </w:t>
       </w:r>
-      <w:proofErr w:type="gramStart"/>
+      <w:proofErr w:type="spellStart"/>
       <w:r>
         <w:rPr>
           <w:rFonts w:ascii="Arial" w:eastAsia="Times New Roman" w:hAnsi="Arial" w:cs="Arial"/>
@@ -5148,9 +5422,9 @@
           <w:sz w:val="24"/>
           <w:szCs w:val="24"/>
         </w:rPr>
-        <w:t>names.map(</w:t>
-      </w:r>
-      <w:proofErr w:type="gramEnd"/>
+        <w:t>names.map</w:t>
+      </w:r>
+      <w:proofErr w:type="spellEnd"/>
       <w:r>
         <w:rPr>
           <w:rFonts w:ascii="Arial" w:eastAsia="Times New Roman" w:hAnsi="Arial" w:cs="Arial"/>
@@ -5158,7 +5432,7 @@
           <w:sz w:val="24"/>
           <w:szCs w:val="24"/>
         </w:rPr>
-        <w:t>() =&gt; `foo bar`);</w:t>
+        <w:t>(() =&gt; `foo bar`);</w:t>
       </w:r>
     </w:p>
     <w:p>
@@ -5218,7 +5492,7 @@
         </w:rPr>
         <w:t>use </w:t>
       </w:r>
-      <w:proofErr w:type="gramStart"/>
+      <w:proofErr w:type="spellStart"/>
       <w:r>
         <w:rPr>
           <w:rFonts w:ascii="Arial" w:eastAsia="Times New Roman" w:hAnsi="Arial" w:cs="Arial"/>
@@ -5228,7 +5502,7 @@
         </w:rPr>
         <w:t>console.table</w:t>
       </w:r>
-      <w:proofErr w:type="gramEnd"/>
+      <w:proofErr w:type="spellEnd"/>
       <w:r>
         <w:rPr>
           <w:rFonts w:ascii="Arial" w:eastAsia="Times New Roman" w:hAnsi="Arial" w:cs="Arial"/>
@@ -5284,7 +5558,27 @@
           <w:sz w:val="24"/>
           <w:szCs w:val="24"/>
         </w:rPr>
-        <w:t>Filter with arrayName.filter(age =&gt; age &gt;= 60)</w:t>
+        <w:t>Filter with </w:t>
+      </w:r>
+      <w:proofErr w:type="spellStart"/>
+      <w:r>
+        <w:rPr>
+          <w:rFonts w:ascii="Arial" w:eastAsia="Times New Roman" w:hAnsi="Arial" w:cs="Arial"/>
+          <w:color w:val="424242"/>
+          <w:sz w:val="24"/>
+          <w:szCs w:val="24"/>
+        </w:rPr>
+        <w:t>arrayName.filter</w:t>
+      </w:r>
+      <w:proofErr w:type="spellEnd"/>
+      <w:r>
+        <w:rPr>
+          <w:rFonts w:ascii="Arial" w:eastAsia="Times New Roman" w:hAnsi="Arial" w:cs="Arial"/>
+          <w:color w:val="424242"/>
+          <w:sz w:val="24"/>
+          <w:szCs w:val="24"/>
+        </w:rPr>
+        <w:t>(age =&gt; age &gt;= 60)</w:t>
       </w:r>
     </w:p>
     <w:p>
@@ -5375,7 +5669,6 @@
           <w:szCs w:val="24"/>
         </w:rPr>
       </w:pPr>
-      <w:proofErr w:type="gramStart"/>
       <w:r>
         <w:rPr>
           <w:rFonts w:ascii="Arial" w:eastAsia="Times New Roman" w:hAnsi="Arial" w:cs="Arial"/>
@@ -5383,17 +5676,7 @@
           <w:sz w:val="24"/>
           <w:szCs w:val="24"/>
         </w:rPr>
-        <w:t>function(</w:t>
-      </w:r>
-      <w:proofErr w:type="gramEnd"/>
-      <w:r>
-        <w:rPr>
-          <w:rFonts w:ascii="Arial" w:eastAsia="Times New Roman" w:hAnsi="Arial" w:cs="Arial"/>
-          <w:color w:val="F8F8F2"/>
-          <w:sz w:val="24"/>
-          <w:szCs w:val="24"/>
-        </w:rPr>
-        <w:t>) {</w:t>
+        <w:t>function() {</w:t>
       </w:r>
     </w:p>
     <w:p>
@@ -5471,27 +5754,7 @@
           <w:sz w:val="24"/>
           <w:szCs w:val="24"/>
         </w:rPr>
-        <w:t xml:space="preserve">  </w:t>
-      </w:r>
-      <w:proofErr w:type="gramStart"/>
-      <w:r>
-        <w:rPr>
-          <w:rFonts w:ascii="Arial" w:eastAsia="Times New Roman" w:hAnsi="Arial" w:cs="Arial"/>
-          <w:color w:val="F8F8F2"/>
-          <w:sz w:val="24"/>
-          <w:szCs w:val="24"/>
-        </w:rPr>
-        <w:t>function(</w:t>
-      </w:r>
-      <w:proofErr w:type="gramEnd"/>
-      <w:r>
-        <w:rPr>
-          <w:rFonts w:ascii="Arial" w:eastAsia="Times New Roman" w:hAnsi="Arial" w:cs="Arial"/>
-          <w:color w:val="F8F8F2"/>
-          <w:sz w:val="24"/>
-          <w:szCs w:val="24"/>
-        </w:rPr>
-        <w:t>) {</w:t>
+        <w:t xml:space="preserve">  function() {</w:t>
       </w:r>
     </w:p>
     <w:p>
@@ -5660,7 +5923,6 @@
           <w:szCs w:val="24"/>
         </w:rPr>
       </w:pPr>
-      <w:proofErr w:type="gramStart"/>
       <w:r>
         <w:rPr>
           <w:rFonts w:ascii="Arial" w:eastAsia="Times New Roman" w:hAnsi="Arial" w:cs="Arial"/>
@@ -5668,17 +5930,7 @@
           <w:sz w:val="24"/>
           <w:szCs w:val="24"/>
         </w:rPr>
-        <w:t>function(</w:t>
-      </w:r>
-      <w:proofErr w:type="gramEnd"/>
-      <w:r>
-        <w:rPr>
-          <w:rFonts w:ascii="Arial" w:eastAsia="Times New Roman" w:hAnsi="Arial" w:cs="Arial"/>
-          <w:color w:val="F8F8F2"/>
-          <w:sz w:val="24"/>
-          <w:szCs w:val="24"/>
-        </w:rPr>
-        <w:t>) {</w:t>
+        <w:t>function() {</w:t>
       </w:r>
     </w:p>
     <w:p>
@@ -5957,25 +6209,25 @@
         </w:rPr>
         <w:t>can pass undefined as value if default is set, for example </w:t>
       </w:r>
-      <w:proofErr w:type="gramStart"/>
-      <w:r>
-        <w:rPr>
-          <w:rFonts w:ascii="Arial" w:eastAsia="Times New Roman" w:hAnsi="Arial" w:cs="Arial"/>
-          <w:color w:val="424242"/>
-          <w:sz w:val="24"/>
-          <w:szCs w:val="24"/>
-        </w:rPr>
-        <w:t>calculateBill(</w:t>
-      </w:r>
-      <w:proofErr w:type="gramEnd"/>
-      <w:r>
-        <w:rPr>
-          <w:rFonts w:ascii="Arial" w:eastAsia="Times New Roman" w:hAnsi="Arial" w:cs="Arial"/>
-          <w:color w:val="424242"/>
-          <w:sz w:val="24"/>
-          <w:szCs w:val="24"/>
-        </w:rPr>
-        <w:t>100, undefined, 0.2)</w:t>
+      <w:proofErr w:type="spellStart"/>
+      <w:r>
+        <w:rPr>
+          <w:rFonts w:ascii="Arial" w:eastAsia="Times New Roman" w:hAnsi="Arial" w:cs="Arial"/>
+          <w:color w:val="424242"/>
+          <w:sz w:val="24"/>
+          <w:szCs w:val="24"/>
+        </w:rPr>
+        <w:t>calculateBill</w:t>
+      </w:r>
+      <w:proofErr w:type="spellEnd"/>
+      <w:r>
+        <w:rPr>
+          <w:rFonts w:ascii="Arial" w:eastAsia="Times New Roman" w:hAnsi="Arial" w:cs="Arial"/>
+          <w:color w:val="424242"/>
+          <w:sz w:val="24"/>
+          <w:szCs w:val="24"/>
+        </w:rPr>
+        <w:t>(100, undefined, 0.2)</w:t>
       </w:r>
     </w:p>
     <w:p>
@@ -6030,7 +6282,23 @@
           <w:rFonts w:ascii="Lucida Sans Unicode" w:hAnsi="Lucida Sans Unicode" w:cs="Lucida Sans Unicode"/>
           <w:color w:val="2C303A"/>
         </w:rPr>
-        <w:t>when you need to bing a method to an object</w:t>
+        <w:t xml:space="preserve">when you need to </w:t>
+      </w:r>
+      <w:proofErr w:type="spellStart"/>
+      <w:r>
+        <w:rPr>
+          <w:rFonts w:ascii="Lucida Sans Unicode" w:hAnsi="Lucida Sans Unicode" w:cs="Lucida Sans Unicode"/>
+          <w:color w:val="2C303A"/>
+        </w:rPr>
+        <w:t>bing</w:t>
+      </w:r>
+      <w:proofErr w:type="spellEnd"/>
+      <w:r>
+        <w:rPr>
+          <w:rFonts w:ascii="Lucida Sans Unicode" w:hAnsi="Lucida Sans Unicode" w:cs="Lucida Sans Unicode"/>
+          <w:color w:val="2C303A"/>
+        </w:rPr>
+        <w:t xml:space="preserve"> a method to an object</w:t>
       </w:r>
     </w:p>
     <w:p>
@@ -6101,7 +6369,7 @@
           <w:szCs w:val="24"/>
         </w:rPr>
       </w:pPr>
-      <w:proofErr w:type="gramStart"/>
+      <w:proofErr w:type="spellStart"/>
       <w:r>
         <w:rPr>
           <w:rFonts w:ascii="Arial" w:eastAsia="Times New Roman" w:hAnsi="Arial" w:cs="Arial"/>
@@ -6111,16 +6379,27 @@
         </w:rPr>
         <w:t>item.textContent.includes</w:t>
       </w:r>
-      <w:proofErr w:type="gramEnd"/>
-      <w:r>
-        <w:rPr>
-          <w:rFonts w:ascii="Arial" w:eastAsia="Times New Roman" w:hAnsi="Arial" w:cs="Arial"/>
-          <w:color w:val="424242"/>
-          <w:sz w:val="24"/>
-          <w:szCs w:val="24"/>
-        </w:rPr>
-        <w:t> checks text content; use instead of indexOf</w:t>
-      </w:r>
+      <w:proofErr w:type="spellEnd"/>
+      <w:r>
+        <w:rPr>
+          <w:rFonts w:ascii="Arial" w:eastAsia="Times New Roman" w:hAnsi="Arial" w:cs="Arial"/>
+          <w:color w:val="424242"/>
+          <w:sz w:val="24"/>
+          <w:szCs w:val="24"/>
+        </w:rPr>
+        <w:t> checks text content; use instead of </w:t>
+      </w:r>
+      <w:proofErr w:type="spellStart"/>
+      <w:r>
+        <w:rPr>
+          <w:rFonts w:ascii="Arial" w:eastAsia="Times New Roman" w:hAnsi="Arial" w:cs="Arial"/>
+          <w:color w:val="424242"/>
+          <w:sz w:val="24"/>
+          <w:szCs w:val="24"/>
+        </w:rPr>
+        <w:t>indexOf</w:t>
+      </w:r>
+      <w:proofErr w:type="spellEnd"/>
     </w:p>
     <w:p>
       <w:pPr>
@@ -6166,7 +6445,6 @@
           <w:color w:val="2C303A"/>
         </w:rPr>
       </w:pPr>
-      <w:proofErr w:type="gramStart"/>
       <w:r>
         <w:rPr>
           <w:rFonts w:ascii="Lucida Sans Unicode" w:hAnsi="Lucida Sans Unicode" w:cs="Lucida Sans Unicode"/>
@@ -6182,7 +6460,6 @@
         </w:rPr>
         <w:t>this</w:t>
       </w:r>
-      <w:proofErr w:type="gramEnd"/>
       <w:r>
         <w:rPr>
           <w:rFonts w:ascii="Lucida Sans Unicode" w:hAnsi="Lucida Sans Unicode" w:cs="Lucida Sans Unicode"/>
@@ -6217,6 +6494,7 @@
         </w:rPr>
         <w:t xml:space="preserve"> </w:t>
       </w:r>
+      <w:proofErr w:type="spellStart"/>
       <w:r>
         <w:rPr>
           <w:rStyle w:val="cm-def"/>
@@ -6225,6 +6503,7 @@
         </w:rPr>
         <w:t>btn</w:t>
       </w:r>
+      <w:proofErr w:type="spellEnd"/>
       <w:r>
         <w:rPr>
           <w:rStyle w:val="HTMLCode"/>
@@ -6249,6 +6528,7 @@
         </w:rPr>
         <w:t xml:space="preserve"> </w:t>
       </w:r>
+      <w:proofErr w:type="spellStart"/>
       <w:r>
         <w:rPr>
           <w:rStyle w:val="cm-variable"/>
@@ -6273,6 +6553,7 @@
         </w:rPr>
         <w:t>querySelector</w:t>
       </w:r>
+      <w:proofErr w:type="spellEnd"/>
       <w:r>
         <w:rPr>
           <w:rStyle w:val="HTMLCode"/>
@@ -6311,6 +6592,7 @@
         </w:rPr>
         <w:br/>
       </w:r>
+      <w:proofErr w:type="spellStart"/>
       <w:r>
         <w:rPr>
           <w:rStyle w:val="cm-variable"/>
@@ -6335,6 +6617,7 @@
         </w:rPr>
         <w:t>addEventListener</w:t>
       </w:r>
+      <w:proofErr w:type="spellEnd"/>
       <w:r>
         <w:rPr>
           <w:rStyle w:val="HTMLCode"/>
@@ -6474,6 +6757,7 @@
         </w:rPr>
         <w:br/>
       </w:r>
+      <w:proofErr w:type="spellStart"/>
       <w:r>
         <w:rPr>
           <w:rStyle w:val="cm-variable"/>
@@ -6498,6 +6782,7 @@
         </w:rPr>
         <w:t>addEventListener</w:t>
       </w:r>
+      <w:proofErr w:type="spellEnd"/>
       <w:r>
         <w:rPr>
           <w:rStyle w:val="HTMLCode"/>
@@ -6637,6 +6922,7 @@
         </w:rPr>
         <w:br/>
       </w:r>
+      <w:proofErr w:type="spellStart"/>
       <w:r>
         <w:rPr>
           <w:rStyle w:val="cm-variable"/>
@@ -6661,6 +6947,7 @@
         </w:rPr>
         <w:t>addEventListener</w:t>
       </w:r>
+      <w:proofErr w:type="spellEnd"/>
       <w:r>
         <w:rPr>
           <w:rStyle w:val="HTMLCode"/>
@@ -6771,6 +7058,7 @@
         </w:rPr>
         <w:br/>
       </w:r>
+      <w:proofErr w:type="spellStart"/>
       <w:r>
         <w:rPr>
           <w:rStyle w:val="cm-variable"/>
@@ -6779,6 +7067,7 @@
         </w:rPr>
         <w:t>setTimeout</w:t>
       </w:r>
+      <w:proofErr w:type="spellEnd"/>
       <w:r>
         <w:rPr>
           <w:rStyle w:val="HTMLCode"/>
@@ -6810,6 +7099,7 @@
         </w:rPr>
         <w:br/>
       </w:r>
+      <w:proofErr w:type="spellStart"/>
       <w:r>
         <w:rPr>
           <w:rStyle w:val="cm-keyword"/>
@@ -6850,6 +7140,7 @@
         </w:rPr>
         <w:t>toggle</w:t>
       </w:r>
+      <w:proofErr w:type="spellEnd"/>
       <w:r>
         <w:rPr>
           <w:rStyle w:val="HTMLCode"/>
@@ -6887,7 +7178,25 @@
           <w:rFonts w:ascii="Consolas" w:hAnsi="Consolas"/>
           <w:color w:val="717790"/>
         </w:rPr>
-        <w:t>// Using an arrow function 'this' on the setTimeout still point at the outer context, the button</w:t>
+        <w:t xml:space="preserve">// Using an arrow function 'this' on the </w:t>
+      </w:r>
+      <w:proofErr w:type="spellStart"/>
+      <w:r>
+        <w:rPr>
+          <w:rStyle w:val="cm-comment"/>
+          <w:rFonts w:ascii="Consolas" w:hAnsi="Consolas"/>
+          <w:color w:val="717790"/>
+        </w:rPr>
+        <w:t>setTimeout</w:t>
+      </w:r>
+      <w:proofErr w:type="spellEnd"/>
+      <w:r>
+        <w:rPr>
+          <w:rStyle w:val="cm-comment"/>
+          <w:rFonts w:ascii="Consolas" w:hAnsi="Consolas"/>
+          <w:color w:val="717790"/>
+        </w:rPr>
+        <w:t xml:space="preserve"> still point at the outer context, the button</w:t>
       </w:r>
       <w:r>
         <w:rPr>
@@ -7047,7 +7356,27 @@
           <w:sz w:val="24"/>
           <w:szCs w:val="24"/>
         </w:rPr>
-        <w:t>use ${} and backticks; can run any js inside braces</w:t>
+        <w:t xml:space="preserve">use ${} and backticks; can run any </w:t>
+      </w:r>
+      <w:proofErr w:type="spellStart"/>
+      <w:r>
+        <w:rPr>
+          <w:rFonts w:ascii="Arial" w:eastAsia="Times New Roman" w:hAnsi="Arial" w:cs="Arial"/>
+          <w:color w:val="424242"/>
+          <w:sz w:val="24"/>
+          <w:szCs w:val="24"/>
+        </w:rPr>
+        <w:t>js</w:t>
+      </w:r>
+      <w:proofErr w:type="spellEnd"/>
+      <w:r>
+        <w:rPr>
+          <w:rFonts w:ascii="Arial" w:eastAsia="Times New Roman" w:hAnsi="Arial" w:cs="Arial"/>
+          <w:color w:val="424242"/>
+          <w:sz w:val="24"/>
+          <w:szCs w:val="24"/>
+        </w:rPr>
+        <w:t xml:space="preserve"> inside braces</w:t>
       </w:r>
     </w:p>
     <w:p>
@@ -7107,27 +7436,7 @@
           <w:sz w:val="24"/>
           <w:szCs w:val="24"/>
         </w:rPr>
-        <w:t>...values </w:t>
-      </w:r>
-      <w:proofErr w:type="gramStart"/>
-      <w:r>
-        <w:rPr>
-          <w:rFonts w:ascii="Arial" w:eastAsia="Times New Roman" w:hAnsi="Arial" w:cs="Arial"/>
-          <w:color w:val="424242"/>
-          <w:sz w:val="24"/>
-          <w:szCs w:val="24"/>
-        </w:rPr>
-        <w:t>is</w:t>
-      </w:r>
-      <w:proofErr w:type="gramEnd"/>
-      <w:r>
-        <w:rPr>
-          <w:rFonts w:ascii="Arial" w:eastAsia="Times New Roman" w:hAnsi="Arial" w:cs="Arial"/>
-          <w:color w:val="424242"/>
-          <w:sz w:val="24"/>
-          <w:szCs w:val="24"/>
-        </w:rPr>
-        <w:t xml:space="preserve"> the rest operator, returns all values without having to know how many arguments there are</w:t>
+        <w:t>...values is the rest operator, returns all values without having to know how many arguments there are</w:t>
       </w:r>
     </w:p>
     <w:p>
@@ -7219,6 +7528,7 @@
           <w:szCs w:val="24"/>
         </w:rPr>
       </w:pPr>
+      <w:proofErr w:type="spellStart"/>
       <w:r>
         <w:rPr>
           <w:rFonts w:ascii="Arial" w:eastAsia="Times New Roman" w:hAnsi="Arial" w:cs="Arial"/>
@@ -7226,7 +7536,17 @@
           <w:sz w:val="24"/>
           <w:szCs w:val="24"/>
         </w:rPr>
-        <w:t>addAbbreviations`Hello my name is ${first}`</w:t>
+        <w:t>addAbbreviations`Hello</w:t>
+      </w:r>
+      <w:proofErr w:type="spellEnd"/>
+      <w:r>
+        <w:rPr>
+          <w:rFonts w:ascii="Arial" w:eastAsia="Times New Roman" w:hAnsi="Arial" w:cs="Arial"/>
+          <w:color w:val="F8F8F2"/>
+          <w:sz w:val="24"/>
+          <w:szCs w:val="24"/>
+        </w:rPr>
+        <w:t xml:space="preserve"> my name is ${first}`</w:t>
       </w:r>
     </w:p>
     <w:p>
@@ -7279,7 +7599,7 @@
           <w:szCs w:val="24"/>
         </w:rPr>
       </w:pPr>
-      <w:proofErr w:type="gramStart"/>
+      <w:proofErr w:type="spellStart"/>
       <w:r>
         <w:rPr>
           <w:rFonts w:ascii="Arial" w:eastAsia="Times New Roman" w:hAnsi="Arial" w:cs="Arial"/>
@@ -7289,7 +7609,7 @@
         </w:rPr>
         <w:t>Cant</w:t>
       </w:r>
-      <w:proofErr w:type="gramEnd"/>
+      <w:proofErr w:type="spellEnd"/>
       <w:r>
         <w:rPr>
           <w:rFonts w:ascii="Arial" w:eastAsia="Times New Roman" w:hAnsi="Arial" w:cs="Arial"/>
@@ -7350,25 +7670,45 @@
           <w:szCs w:val="24"/>
         </w:rPr>
       </w:pPr>
-      <w:proofErr w:type="gramStart"/>
-      <w:r>
-        <w:rPr>
-          <w:rFonts w:ascii="Arial" w:eastAsia="Times New Roman" w:hAnsi="Arial" w:cs="Arial"/>
-          <w:color w:val="424242"/>
-          <w:sz w:val="24"/>
-          <w:szCs w:val="24"/>
-        </w:rPr>
-        <w:t>startsWith(</w:t>
-      </w:r>
-      <w:proofErr w:type="gramEnd"/>
-      <w:r>
-        <w:rPr>
-          <w:rFonts w:ascii="Arial" w:eastAsia="Times New Roman" w:hAnsi="Arial" w:cs="Arial"/>
-          <w:color w:val="424242"/>
-          <w:sz w:val="24"/>
-          <w:szCs w:val="24"/>
-        </w:rPr>
-        <w:t>), endsWith(), includes(), repeat()</w:t>
+      <w:proofErr w:type="spellStart"/>
+      <w:r>
+        <w:rPr>
+          <w:rFonts w:ascii="Arial" w:eastAsia="Times New Roman" w:hAnsi="Arial" w:cs="Arial"/>
+          <w:color w:val="424242"/>
+          <w:sz w:val="24"/>
+          <w:szCs w:val="24"/>
+        </w:rPr>
+        <w:t>startsWith</w:t>
+      </w:r>
+      <w:proofErr w:type="spellEnd"/>
+      <w:r>
+        <w:rPr>
+          <w:rFonts w:ascii="Arial" w:eastAsia="Times New Roman" w:hAnsi="Arial" w:cs="Arial"/>
+          <w:color w:val="424242"/>
+          <w:sz w:val="24"/>
+          <w:szCs w:val="24"/>
+        </w:rPr>
+        <w:t>(), </w:t>
+      </w:r>
+      <w:proofErr w:type="spellStart"/>
+      <w:r>
+        <w:rPr>
+          <w:rFonts w:ascii="Arial" w:eastAsia="Times New Roman" w:hAnsi="Arial" w:cs="Arial"/>
+          <w:color w:val="424242"/>
+          <w:sz w:val="24"/>
+          <w:szCs w:val="24"/>
+        </w:rPr>
+        <w:t>endsWith</w:t>
+      </w:r>
+      <w:proofErr w:type="spellEnd"/>
+      <w:r>
+        <w:rPr>
+          <w:rFonts w:ascii="Arial" w:eastAsia="Times New Roman" w:hAnsi="Arial" w:cs="Arial"/>
+          <w:color w:val="424242"/>
+          <w:sz w:val="24"/>
+          <w:szCs w:val="24"/>
+        </w:rPr>
+        <w:t>(), includes(), repeat()</w:t>
       </w:r>
     </w:p>
     <w:p>
@@ -7418,25 +7758,25 @@
         </w:rPr>
         <w:t>can pass a number to </w:t>
       </w:r>
-      <w:proofErr w:type="gramStart"/>
-      <w:r>
-        <w:rPr>
-          <w:rFonts w:ascii="Arial" w:eastAsia="Times New Roman" w:hAnsi="Arial" w:cs="Arial"/>
-          <w:color w:val="424242"/>
-          <w:sz w:val="24"/>
-          <w:szCs w:val="24"/>
-        </w:rPr>
-        <w:t>startsWith(</w:t>
-      </w:r>
-      <w:proofErr w:type="gramEnd"/>
-      <w:r>
-        <w:rPr>
-          <w:rFonts w:ascii="Arial" w:eastAsia="Times New Roman" w:hAnsi="Arial" w:cs="Arial"/>
-          <w:color w:val="424242"/>
-          <w:sz w:val="24"/>
-          <w:szCs w:val="24"/>
-        </w:rPr>
-        <w:t>'AC', 3) which will skip fist 3 chars</w:t>
+      <w:proofErr w:type="spellStart"/>
+      <w:r>
+        <w:rPr>
+          <w:rFonts w:ascii="Arial" w:eastAsia="Times New Roman" w:hAnsi="Arial" w:cs="Arial"/>
+          <w:color w:val="424242"/>
+          <w:sz w:val="24"/>
+          <w:szCs w:val="24"/>
+        </w:rPr>
+        <w:t>startsWith</w:t>
+      </w:r>
+      <w:proofErr w:type="spellEnd"/>
+      <w:r>
+        <w:rPr>
+          <w:rFonts w:ascii="Arial" w:eastAsia="Times New Roman" w:hAnsi="Arial" w:cs="Arial"/>
+          <w:color w:val="424242"/>
+          <w:sz w:val="24"/>
+          <w:szCs w:val="24"/>
+        </w:rPr>
+        <w:t>('AC', 3) which will skip fist 3 chars</w:t>
       </w:r>
     </w:p>
     <w:p>
@@ -7462,25 +7802,25 @@
         </w:rPr>
         <w:t>can pass a number to </w:t>
       </w:r>
-      <w:proofErr w:type="gramStart"/>
-      <w:r>
-        <w:rPr>
-          <w:rFonts w:ascii="Arial" w:eastAsia="Times New Roman" w:hAnsi="Arial" w:cs="Arial"/>
-          <w:color w:val="424242"/>
-          <w:sz w:val="24"/>
-          <w:szCs w:val="24"/>
-        </w:rPr>
-        <w:t>endsWith(</w:t>
-      </w:r>
-      <w:proofErr w:type="gramEnd"/>
-      <w:r>
-        <w:rPr>
-          <w:rFonts w:ascii="Arial" w:eastAsia="Times New Roman" w:hAnsi="Arial" w:cs="Arial"/>
-          <w:color w:val="424242"/>
-          <w:sz w:val="24"/>
-          <w:szCs w:val="24"/>
-        </w:rPr>
-        <w:t>'RT', 11) to only consider the first 11 chars</w:t>
+      <w:proofErr w:type="spellStart"/>
+      <w:r>
+        <w:rPr>
+          <w:rFonts w:ascii="Arial" w:eastAsia="Times New Roman" w:hAnsi="Arial" w:cs="Arial"/>
+          <w:color w:val="424242"/>
+          <w:sz w:val="24"/>
+          <w:szCs w:val="24"/>
+        </w:rPr>
+        <w:t>endsWith</w:t>
+      </w:r>
+      <w:proofErr w:type="spellEnd"/>
+      <w:r>
+        <w:rPr>
+          <w:rFonts w:ascii="Arial" w:eastAsia="Times New Roman" w:hAnsi="Arial" w:cs="Arial"/>
+          <w:color w:val="424242"/>
+          <w:sz w:val="24"/>
+          <w:szCs w:val="24"/>
+        </w:rPr>
+        <w:t>('RT', 11) to only consider the first 11 chars</w:t>
       </w:r>
     </w:p>
     <w:p>
@@ -7521,25 +7861,14 @@
           <w:szCs w:val="24"/>
         </w:rPr>
       </w:pPr>
-      <w:proofErr w:type="gramStart"/>
-      <w:r>
-        <w:rPr>
-          <w:rFonts w:ascii="Arial" w:eastAsia="Times New Roman" w:hAnsi="Arial" w:cs="Arial"/>
-          <w:color w:val="424242"/>
-          <w:sz w:val="24"/>
-          <w:szCs w:val="24"/>
-        </w:rPr>
-        <w:t>repeat(</w:t>
-      </w:r>
-      <w:proofErr w:type="gramEnd"/>
-      <w:r>
-        <w:rPr>
-          <w:rFonts w:ascii="Arial" w:eastAsia="Times New Roman" w:hAnsi="Arial" w:cs="Arial"/>
-          <w:color w:val="424242"/>
-          <w:sz w:val="24"/>
-          <w:szCs w:val="24"/>
-        </w:rPr>
-        <w:t>10) repeats string 10 times; can be useful to create padding in a pad function, for example</w:t>
+      <w:r>
+        <w:rPr>
+          <w:rFonts w:ascii="Arial" w:eastAsia="Times New Roman" w:hAnsi="Arial" w:cs="Arial"/>
+          <w:color w:val="424242"/>
+          <w:sz w:val="24"/>
+          <w:szCs w:val="24"/>
+        </w:rPr>
+        <w:t>repeat(10) repeats string 10 times; can be useful to create padding in a pad function, for example</w:t>
       </w:r>
     </w:p>
     <w:p>
@@ -7639,6 +7968,7 @@
         </w:rPr>
         <w:br/>
       </w:r>
+      <w:proofErr w:type="spellStart"/>
       <w:r>
         <w:rPr>
           <w:rStyle w:val="cm-variable"/>
@@ -7663,6 +7993,7 @@
         </w:rPr>
         <w:t>startsWith</w:t>
       </w:r>
+      <w:proofErr w:type="spellEnd"/>
       <w:r>
         <w:rPr>
           <w:rStyle w:val="HTMLCode"/>
@@ -7702,6 +8033,7 @@
         </w:rPr>
         <w:br/>
       </w:r>
+      <w:proofErr w:type="spellStart"/>
       <w:r>
         <w:rPr>
           <w:rStyle w:val="cm-variable"/>
@@ -7726,6 +8058,7 @@
         </w:rPr>
         <w:t>startsWith</w:t>
       </w:r>
+      <w:proofErr w:type="spellEnd"/>
       <w:r>
         <w:rPr>
           <w:rStyle w:val="HTMLCode"/>
@@ -7789,6 +8122,7 @@
         <w:lastRenderedPageBreak/>
         <w:br/>
       </w:r>
+      <w:proofErr w:type="spellStart"/>
       <w:r>
         <w:rPr>
           <w:rStyle w:val="cm-variable"/>
@@ -7813,6 +8147,7 @@
         </w:rPr>
         <w:t>endsWith</w:t>
       </w:r>
+      <w:proofErr w:type="spellEnd"/>
       <w:r>
         <w:rPr>
           <w:rStyle w:val="HTMLCode"/>
@@ -7852,6 +8187,7 @@
         </w:rPr>
         <w:br/>
       </w:r>
+      <w:proofErr w:type="spellStart"/>
       <w:r>
         <w:rPr>
           <w:rStyle w:val="cm-variable"/>
@@ -7876,6 +8212,7 @@
         </w:rPr>
         <w:t>endsWith</w:t>
       </w:r>
+      <w:proofErr w:type="spellEnd"/>
       <w:r>
         <w:rPr>
           <w:rStyle w:val="HTMLCode"/>
@@ -7922,6 +8259,7 @@
         </w:rPr>
         <w:br/>
       </w:r>
+      <w:proofErr w:type="spellStart"/>
       <w:r>
         <w:rPr>
           <w:rStyle w:val="cm-variable"/>
@@ -7946,6 +8284,7 @@
         </w:rPr>
         <w:t>includes</w:t>
       </w:r>
+      <w:proofErr w:type="spellEnd"/>
       <w:r>
         <w:rPr>
           <w:rStyle w:val="HTMLCode"/>
@@ -7992,6 +8331,7 @@
         </w:rPr>
         <w:br/>
       </w:r>
+      <w:proofErr w:type="spellStart"/>
       <w:r>
         <w:rPr>
           <w:rStyle w:val="cm-variable"/>
@@ -8016,6 +8356,7 @@
         </w:rPr>
         <w:t>repeat</w:t>
       </w:r>
+      <w:proofErr w:type="spellEnd"/>
       <w:r>
         <w:rPr>
           <w:rStyle w:val="HTMLCode"/>
@@ -8046,7 +8387,43 @@
           <w:rFonts w:ascii="Consolas" w:hAnsi="Consolas"/>
           <w:color w:val="717790"/>
         </w:rPr>
-        <w:t>// Lorem ipsumLorem ipsumLorem ipsum</w:t>
+        <w:t xml:space="preserve">// Lorem </w:t>
+      </w:r>
+      <w:proofErr w:type="spellStart"/>
+      <w:r>
+        <w:rPr>
+          <w:rStyle w:val="cm-comment"/>
+          <w:rFonts w:ascii="Consolas" w:hAnsi="Consolas"/>
+          <w:color w:val="717790"/>
+        </w:rPr>
+        <w:t>ipsumLorem</w:t>
+      </w:r>
+      <w:proofErr w:type="spellEnd"/>
+      <w:r>
+        <w:rPr>
+          <w:rStyle w:val="cm-comment"/>
+          <w:rFonts w:ascii="Consolas" w:hAnsi="Consolas"/>
+          <w:color w:val="717790"/>
+        </w:rPr>
+        <w:t xml:space="preserve"> </w:t>
+      </w:r>
+      <w:proofErr w:type="spellStart"/>
+      <w:r>
+        <w:rPr>
+          <w:rStyle w:val="cm-comment"/>
+          <w:rFonts w:ascii="Consolas" w:hAnsi="Consolas"/>
+          <w:color w:val="717790"/>
+        </w:rPr>
+        <w:t>ipsumLorem</w:t>
+      </w:r>
+      <w:proofErr w:type="spellEnd"/>
+      <w:r>
+        <w:rPr>
+          <w:rStyle w:val="cm-comment"/>
+          <w:rFonts w:ascii="Consolas" w:hAnsi="Consolas"/>
+          <w:color w:val="717790"/>
+        </w:rPr>
+        <w:t xml:space="preserve"> ipsum</w:t>
       </w:r>
     </w:p>
     <w:p>
@@ -8130,25 +8507,14 @@
           <w:szCs w:val="24"/>
         </w:rPr>
       </w:pPr>
-      <w:proofErr w:type="gramStart"/>
-      <w:r>
-        <w:rPr>
-          <w:rFonts w:ascii="Arial" w:eastAsia="Times New Roman" w:hAnsi="Arial" w:cs="Arial"/>
-          <w:color w:val="424242"/>
-          <w:sz w:val="24"/>
-          <w:szCs w:val="24"/>
-        </w:rPr>
-        <w:t>So</w:t>
-      </w:r>
-      <w:proofErr w:type="gramEnd"/>
-      <w:r>
-        <w:rPr>
-          <w:rFonts w:ascii="Arial" w:eastAsia="Times New Roman" w:hAnsi="Arial" w:cs="Arial"/>
-          <w:color w:val="424242"/>
-          <w:sz w:val="24"/>
-          <w:szCs w:val="24"/>
-        </w:rPr>
-        <w:t xml:space="preserve"> what is interpolation?  Well outside of code interpolation is: </w:t>
+      <w:r>
+        <w:rPr>
+          <w:rFonts w:ascii="Arial" w:eastAsia="Times New Roman" w:hAnsi="Arial" w:cs="Arial"/>
+          <w:color w:val="424242"/>
+          <w:sz w:val="24"/>
+          <w:szCs w:val="24"/>
+        </w:rPr>
+        <w:t xml:space="preserve">So what is interpolation?  Well outside of code interpolation is: </w:t>
       </w:r>
       <w:r>
         <w:rPr>
@@ -8400,7 +8766,7 @@
         </w:rPr>
         <w:t>`The Three Stooges were ${</w:t>
       </w:r>
-      <w:proofErr w:type="gramStart"/>
+      <w:proofErr w:type="spellStart"/>
       <w:r>
         <w:rPr>
           <w:rFonts w:ascii="Arial" w:eastAsia="Times New Roman" w:hAnsi="Arial" w:cs="Arial"/>
@@ -8410,7 +8776,7 @@
         </w:rPr>
         <w:t>names.slice</w:t>
       </w:r>
-      <w:proofErr w:type="gramEnd"/>
+      <w:proofErr w:type="spellEnd"/>
       <w:r>
         <w:rPr>
           <w:rFonts w:ascii="Arial" w:eastAsia="Times New Roman" w:hAnsi="Arial" w:cs="Arial"/>
@@ -8680,19 +9046,8 @@
           <w:sz w:val="24"/>
           <w:szCs w:val="24"/>
         </w:rPr>
-        <w:t>`This is a "nested string</w:t>
-      </w:r>
-      <w:proofErr w:type="gramStart"/>
-      <w:r>
-        <w:rPr>
-          <w:rFonts w:ascii="Arial" w:eastAsia="Times New Roman" w:hAnsi="Arial" w:cs="Arial"/>
-          <w:color w:val="424242"/>
-          <w:sz w:val="24"/>
-          <w:szCs w:val="24"/>
-        </w:rPr>
-        <w:t>".`</w:t>
-      </w:r>
-      <w:proofErr w:type="gramEnd"/>
+        <w:t>`This is a "nested string".`</w:t>
+      </w:r>
     </w:p>
     <w:p>
       <w:pPr>
@@ -8751,27 +9106,7 @@
           <w:sz w:val="24"/>
           <w:szCs w:val="24"/>
         </w:rPr>
-        <w:t xml:space="preserve">Multi-line strings in ES5 </w:t>
-      </w:r>
-      <w:proofErr w:type="gramStart"/>
-      <w:r>
-        <w:rPr>
-          <w:rFonts w:ascii="Arial" w:eastAsia="Times New Roman" w:hAnsi="Arial" w:cs="Arial"/>
-          <w:color w:val="424242"/>
-          <w:sz w:val="24"/>
-          <w:szCs w:val="24"/>
-        </w:rPr>
-        <w:t>are</w:t>
-      </w:r>
-      <w:proofErr w:type="gramEnd"/>
-      <w:r>
-        <w:rPr>
-          <w:rFonts w:ascii="Arial" w:eastAsia="Times New Roman" w:hAnsi="Arial" w:cs="Arial"/>
-          <w:color w:val="424242"/>
-          <w:sz w:val="24"/>
-          <w:szCs w:val="24"/>
-        </w:rPr>
-        <w:t xml:space="preserve"> a pain. Not only do you need to include a new line character, \n, you need concatenate the strings across the lines as well.</w:t>
+        <w:t>Multi-line strings in ES5 are a pain. Not only do you need to include a new line character, \n, you need concatenate the strings across the lines as well.</w:t>
       </w:r>
     </w:p>
     <w:p>
@@ -8804,25 +9139,14 @@
           <w:szCs w:val="24"/>
         </w:rPr>
       </w:pPr>
-      <w:proofErr w:type="gramStart"/>
-      <w:r>
-        <w:rPr>
-          <w:rFonts w:ascii="Arial" w:eastAsia="Times New Roman" w:hAnsi="Arial" w:cs="Arial"/>
-          <w:color w:val="424242"/>
-          <w:sz w:val="24"/>
-          <w:szCs w:val="24"/>
-        </w:rPr>
-        <w:t>console.log(</w:t>
-      </w:r>
-      <w:proofErr w:type="gramEnd"/>
-      <w:r>
-        <w:rPr>
-          <w:rFonts w:ascii="Arial" w:eastAsia="Times New Roman" w:hAnsi="Arial" w:cs="Arial"/>
-          <w:color w:val="424242"/>
-          <w:sz w:val="24"/>
-          <w:szCs w:val="24"/>
-        </w:rPr>
-        <w:t>`string text line 1</w:t>
+      <w:r>
+        <w:rPr>
+          <w:rFonts w:ascii="Arial" w:eastAsia="Times New Roman" w:hAnsi="Arial" w:cs="Arial"/>
+          <w:color w:val="424242"/>
+          <w:sz w:val="24"/>
+          <w:szCs w:val="24"/>
+        </w:rPr>
+        <w:t>console.log(`string text line 1</w:t>
       </w:r>
     </w:p>
     <w:p>
@@ -9035,25 +9359,65 @@
         </w:rPr>
         <w:t xml:space="preserve">function </w:t>
       </w:r>
-      <w:proofErr w:type="gramStart"/>
-      <w:r>
-        <w:rPr>
-          <w:rFonts w:ascii="Arial" w:eastAsia="Times New Roman" w:hAnsi="Arial" w:cs="Arial"/>
-          <w:color w:val="424242"/>
-          <w:sz w:val="24"/>
-          <w:szCs w:val="24"/>
-        </w:rPr>
-        <w:t>myTag(</w:t>
-      </w:r>
-      <w:proofErr w:type="gramEnd"/>
-      <w:r>
-        <w:rPr>
-          <w:rFonts w:ascii="Arial" w:eastAsia="Times New Roman" w:hAnsi="Arial" w:cs="Arial"/>
-          <w:color w:val="424242"/>
-          <w:sz w:val="24"/>
-          <w:szCs w:val="24"/>
-        </w:rPr>
-        <w:t>strings, personExp, ageExp) {</w:t>
+      <w:proofErr w:type="spellStart"/>
+      <w:r>
+        <w:rPr>
+          <w:rFonts w:ascii="Arial" w:eastAsia="Times New Roman" w:hAnsi="Arial" w:cs="Arial"/>
+          <w:color w:val="424242"/>
+          <w:sz w:val="24"/>
+          <w:szCs w:val="24"/>
+        </w:rPr>
+        <w:t>myTag</w:t>
+      </w:r>
+      <w:proofErr w:type="spellEnd"/>
+      <w:r>
+        <w:rPr>
+          <w:rFonts w:ascii="Arial" w:eastAsia="Times New Roman" w:hAnsi="Arial" w:cs="Arial"/>
+          <w:color w:val="424242"/>
+          <w:sz w:val="24"/>
+          <w:szCs w:val="24"/>
+        </w:rPr>
+        <w:t xml:space="preserve">(strings, </w:t>
+      </w:r>
+      <w:proofErr w:type="spellStart"/>
+      <w:r>
+        <w:rPr>
+          <w:rFonts w:ascii="Arial" w:eastAsia="Times New Roman" w:hAnsi="Arial" w:cs="Arial"/>
+          <w:color w:val="424242"/>
+          <w:sz w:val="24"/>
+          <w:szCs w:val="24"/>
+        </w:rPr>
+        <w:t>personExp</w:t>
+      </w:r>
+      <w:proofErr w:type="spellEnd"/>
+      <w:r>
+        <w:rPr>
+          <w:rFonts w:ascii="Arial" w:eastAsia="Times New Roman" w:hAnsi="Arial" w:cs="Arial"/>
+          <w:color w:val="424242"/>
+          <w:sz w:val="24"/>
+          <w:szCs w:val="24"/>
+        </w:rPr>
+        <w:t xml:space="preserve">, </w:t>
+      </w:r>
+      <w:proofErr w:type="spellStart"/>
+      <w:r>
+        <w:rPr>
+          <w:rFonts w:ascii="Arial" w:eastAsia="Times New Roman" w:hAnsi="Arial" w:cs="Arial"/>
+          <w:color w:val="424242"/>
+          <w:sz w:val="24"/>
+          <w:szCs w:val="24"/>
+        </w:rPr>
+        <w:t>ageExp</w:t>
+      </w:r>
+      <w:proofErr w:type="spellEnd"/>
+      <w:r>
+        <w:rPr>
+          <w:rFonts w:ascii="Arial" w:eastAsia="Times New Roman" w:hAnsi="Arial" w:cs="Arial"/>
+          <w:color w:val="424242"/>
+          <w:sz w:val="24"/>
+          <w:szCs w:val="24"/>
+        </w:rPr>
+        <w:t>) {</w:t>
       </w:r>
     </w:p>
     <w:p>
@@ -9134,27 +9498,7 @@
           <w:szCs w:val="24"/>
         </w:rPr>
         <w:lastRenderedPageBreak/>
-        <w:t xml:space="preserve">  var str0 = </w:t>
-      </w:r>
-      <w:proofErr w:type="gramStart"/>
-      <w:r>
-        <w:rPr>
-          <w:rFonts w:ascii="Arial" w:eastAsia="Times New Roman" w:hAnsi="Arial" w:cs="Arial"/>
-          <w:color w:val="424242"/>
-          <w:sz w:val="24"/>
-          <w:szCs w:val="24"/>
-        </w:rPr>
-        <w:t>strings[</w:t>
-      </w:r>
-      <w:proofErr w:type="gramEnd"/>
-      <w:r>
-        <w:rPr>
-          <w:rFonts w:ascii="Arial" w:eastAsia="Times New Roman" w:hAnsi="Arial" w:cs="Arial"/>
-          <w:color w:val="424242"/>
-          <w:sz w:val="24"/>
-          <w:szCs w:val="24"/>
-        </w:rPr>
-        <w:t>0]; // "that "</w:t>
+        <w:t xml:space="preserve">  var str0 = strings[0]; // "that "</w:t>
       </w:r>
     </w:p>
     <w:p>
@@ -9174,27 +9518,7 @@
           <w:sz w:val="24"/>
           <w:szCs w:val="24"/>
         </w:rPr>
-        <w:t xml:space="preserve">  var str1 = </w:t>
-      </w:r>
-      <w:proofErr w:type="gramStart"/>
-      <w:r>
-        <w:rPr>
-          <w:rFonts w:ascii="Arial" w:eastAsia="Times New Roman" w:hAnsi="Arial" w:cs="Arial"/>
-          <w:color w:val="424242"/>
-          <w:sz w:val="24"/>
-          <w:szCs w:val="24"/>
-        </w:rPr>
-        <w:t>strings[</w:t>
-      </w:r>
-      <w:proofErr w:type="gramEnd"/>
-      <w:r>
-        <w:rPr>
-          <w:rFonts w:ascii="Arial" w:eastAsia="Times New Roman" w:hAnsi="Arial" w:cs="Arial"/>
-          <w:color w:val="424242"/>
-          <w:sz w:val="24"/>
-          <w:szCs w:val="24"/>
-        </w:rPr>
-        <w:t>1]; // " is a "</w:t>
+        <w:t xml:space="preserve">  var str1 = strings[1]; // " is a "</w:t>
       </w:r>
     </w:p>
     <w:p>
@@ -9225,7 +9549,27 @@
           <w:sz w:val="24"/>
           <w:szCs w:val="24"/>
         </w:rPr>
-        <w:t xml:space="preserve">  var ageStr;</w:t>
+        <w:t xml:space="preserve">  var </w:t>
+      </w:r>
+      <w:proofErr w:type="spellStart"/>
+      <w:r>
+        <w:rPr>
+          <w:rFonts w:ascii="Arial" w:eastAsia="Times New Roman" w:hAnsi="Arial" w:cs="Arial"/>
+          <w:color w:val="424242"/>
+          <w:sz w:val="24"/>
+          <w:szCs w:val="24"/>
+        </w:rPr>
+        <w:t>ageStr</w:t>
+      </w:r>
+      <w:proofErr w:type="spellEnd"/>
+      <w:r>
+        <w:rPr>
+          <w:rFonts w:ascii="Arial" w:eastAsia="Times New Roman" w:hAnsi="Arial" w:cs="Arial"/>
+          <w:color w:val="424242"/>
+          <w:sz w:val="24"/>
+          <w:szCs w:val="24"/>
+        </w:rPr>
+        <w:t>;</w:t>
       </w:r>
     </w:p>
     <w:p>
@@ -9245,19 +9589,28 @@
           <w:sz w:val="24"/>
           <w:szCs w:val="24"/>
         </w:rPr>
-        <w:t xml:space="preserve">  if (ageExp &gt; </w:t>
-      </w:r>
-      <w:proofErr w:type="gramStart"/>
-      <w:r>
-        <w:rPr>
-          <w:rFonts w:ascii="Arial" w:eastAsia="Times New Roman" w:hAnsi="Arial" w:cs="Arial"/>
-          <w:color w:val="424242"/>
-          <w:sz w:val="24"/>
-          <w:szCs w:val="24"/>
-        </w:rPr>
-        <w:t>99){</w:t>
-      </w:r>
-      <w:proofErr w:type="gramEnd"/>
+        <w:t xml:space="preserve">  if (</w:t>
+      </w:r>
+      <w:proofErr w:type="spellStart"/>
+      <w:r>
+        <w:rPr>
+          <w:rFonts w:ascii="Arial" w:eastAsia="Times New Roman" w:hAnsi="Arial" w:cs="Arial"/>
+          <w:color w:val="424242"/>
+          <w:sz w:val="24"/>
+          <w:szCs w:val="24"/>
+        </w:rPr>
+        <w:t>ageExp</w:t>
+      </w:r>
+      <w:proofErr w:type="spellEnd"/>
+      <w:r>
+        <w:rPr>
+          <w:rFonts w:ascii="Arial" w:eastAsia="Times New Roman" w:hAnsi="Arial" w:cs="Arial"/>
+          <w:color w:val="424242"/>
+          <w:sz w:val="24"/>
+          <w:szCs w:val="24"/>
+        </w:rPr>
+        <w:t xml:space="preserve"> &gt; 99){</w:t>
+      </w:r>
     </w:p>
     <w:p>
       <w:pPr>
@@ -9276,7 +9629,27 @@
           <w:sz w:val="24"/>
           <w:szCs w:val="24"/>
         </w:rPr>
-        <w:t xml:space="preserve">    ageStr = 'centenarian';</w:t>
+        <w:t xml:space="preserve">    </w:t>
+      </w:r>
+      <w:proofErr w:type="spellStart"/>
+      <w:r>
+        <w:rPr>
+          <w:rFonts w:ascii="Arial" w:eastAsia="Times New Roman" w:hAnsi="Arial" w:cs="Arial"/>
+          <w:color w:val="424242"/>
+          <w:sz w:val="24"/>
+          <w:szCs w:val="24"/>
+        </w:rPr>
+        <w:t>ageStr</w:t>
+      </w:r>
+      <w:proofErr w:type="spellEnd"/>
+      <w:r>
+        <w:rPr>
+          <w:rFonts w:ascii="Arial" w:eastAsia="Times New Roman" w:hAnsi="Arial" w:cs="Arial"/>
+          <w:color w:val="424242"/>
+          <w:sz w:val="24"/>
+          <w:szCs w:val="24"/>
+        </w:rPr>
+        <w:t xml:space="preserve"> = 'centenarian';</w:t>
       </w:r>
     </w:p>
     <w:p>
@@ -9316,7 +9689,27 @@
           <w:sz w:val="24"/>
           <w:szCs w:val="24"/>
         </w:rPr>
-        <w:t xml:space="preserve">    ageStr = 'youngster';</w:t>
+        <w:t xml:space="preserve">    </w:t>
+      </w:r>
+      <w:proofErr w:type="spellStart"/>
+      <w:r>
+        <w:rPr>
+          <w:rFonts w:ascii="Arial" w:eastAsia="Times New Roman" w:hAnsi="Arial" w:cs="Arial"/>
+          <w:color w:val="424242"/>
+          <w:sz w:val="24"/>
+          <w:szCs w:val="24"/>
+        </w:rPr>
+        <w:t>ageStr</w:t>
+      </w:r>
+      <w:proofErr w:type="spellEnd"/>
+      <w:r>
+        <w:rPr>
+          <w:rFonts w:ascii="Arial" w:eastAsia="Times New Roman" w:hAnsi="Arial" w:cs="Arial"/>
+          <w:color w:val="424242"/>
+          <w:sz w:val="24"/>
+          <w:szCs w:val="24"/>
+        </w:rPr>
+        <w:t xml:space="preserve"> = 'youngster';</w:t>
       </w:r>
     </w:p>
     <w:p>
@@ -9367,7 +9760,47 @@
           <w:sz w:val="24"/>
           <w:szCs w:val="24"/>
         </w:rPr>
-        <w:t xml:space="preserve">  return str0 + personExp + str1 + ageStr;</w:t>
+        <w:t xml:space="preserve">  return str0 + </w:t>
+      </w:r>
+      <w:proofErr w:type="spellStart"/>
+      <w:r>
+        <w:rPr>
+          <w:rFonts w:ascii="Arial" w:eastAsia="Times New Roman" w:hAnsi="Arial" w:cs="Arial"/>
+          <w:color w:val="424242"/>
+          <w:sz w:val="24"/>
+          <w:szCs w:val="24"/>
+        </w:rPr>
+        <w:t>personExp</w:t>
+      </w:r>
+      <w:proofErr w:type="spellEnd"/>
+      <w:r>
+        <w:rPr>
+          <w:rFonts w:ascii="Arial" w:eastAsia="Times New Roman" w:hAnsi="Arial" w:cs="Arial"/>
+          <w:color w:val="424242"/>
+          <w:sz w:val="24"/>
+          <w:szCs w:val="24"/>
+        </w:rPr>
+        <w:t xml:space="preserve"> + str1 + </w:t>
+      </w:r>
+      <w:proofErr w:type="spellStart"/>
+      <w:r>
+        <w:rPr>
+          <w:rFonts w:ascii="Arial" w:eastAsia="Times New Roman" w:hAnsi="Arial" w:cs="Arial"/>
+          <w:color w:val="424242"/>
+          <w:sz w:val="24"/>
+          <w:szCs w:val="24"/>
+        </w:rPr>
+        <w:t>ageStr</w:t>
+      </w:r>
+      <w:proofErr w:type="spellEnd"/>
+      <w:r>
+        <w:rPr>
+          <w:rFonts w:ascii="Arial" w:eastAsia="Times New Roman" w:hAnsi="Arial" w:cs="Arial"/>
+          <w:color w:val="424242"/>
+          <w:sz w:val="24"/>
+          <w:szCs w:val="24"/>
+        </w:rPr>
+        <w:t>;</w:t>
       </w:r>
     </w:p>
     <w:p>
@@ -9429,27 +9862,27 @@
           <w:sz w:val="24"/>
           <w:szCs w:val="24"/>
         </w:rPr>
-        <w:t xml:space="preserve">var output = myTag`that </w:t>
-      </w:r>
-      <w:proofErr w:type="gramStart"/>
-      <w:r>
-        <w:rPr>
-          <w:rFonts w:ascii="Arial" w:eastAsia="Times New Roman" w:hAnsi="Arial" w:cs="Arial"/>
-          <w:color w:val="424242"/>
-          <w:sz w:val="24"/>
-          <w:szCs w:val="24"/>
-        </w:rPr>
-        <w:t>${ person</w:t>
-      </w:r>
-      <w:proofErr w:type="gramEnd"/>
-      <w:r>
-        <w:rPr>
-          <w:rFonts w:ascii="Arial" w:eastAsia="Times New Roman" w:hAnsi="Arial" w:cs="Arial"/>
-          <w:color w:val="424242"/>
-          <w:sz w:val="24"/>
-          <w:szCs w:val="24"/>
-        </w:rPr>
-        <w:t xml:space="preserve"> } is a ${ age }`;</w:t>
+        <w:t xml:space="preserve">var output = </w:t>
+      </w:r>
+      <w:proofErr w:type="spellStart"/>
+      <w:r>
+        <w:rPr>
+          <w:rFonts w:ascii="Arial" w:eastAsia="Times New Roman" w:hAnsi="Arial" w:cs="Arial"/>
+          <w:color w:val="424242"/>
+          <w:sz w:val="24"/>
+          <w:szCs w:val="24"/>
+        </w:rPr>
+        <w:t>myTag`that</w:t>
+      </w:r>
+      <w:proofErr w:type="spellEnd"/>
+      <w:r>
+        <w:rPr>
+          <w:rFonts w:ascii="Arial" w:eastAsia="Times New Roman" w:hAnsi="Arial" w:cs="Arial"/>
+          <w:color w:val="424242"/>
+          <w:sz w:val="24"/>
+          <w:szCs w:val="24"/>
+        </w:rPr>
+        <w:t xml:space="preserve"> ${ person } is a ${ age }`;</w:t>
       </w:r>
     </w:p>
     <w:p>
@@ -9508,10 +9941,12 @@
         <w:pStyle w:val="Heading2"/>
       </w:pPr>
       <w:bookmarkStart w:id="32" w:name="_Toc38721416"/>
+      <w:proofErr w:type="spellStart"/>
       <w:r>
         <w:t>Abreviations</w:t>
       </w:r>
       <w:bookmarkEnd w:id="32"/>
+      <w:proofErr w:type="spellEnd"/>
     </w:p>
     <w:p>
       <w:r>
@@ -9613,13 +10048,13 @@
       <w:bookmarkStart w:id="33" w:name="_Hlk38739518"/>
       <w:r>
         <w:lastRenderedPageBreak/>
-        <w:t>let abbrev = 'INTERNATIONAL Monetary Fund</w:t>
-      </w:r>
-      <w:proofErr w:type="gramStart"/>
-      <w:r>
-        <w:t>'.match</w:t>
-      </w:r>
-      <w:proofErr w:type="gramEnd"/>
+        <w:t xml:space="preserve">let abbrev = 'INTERNATIONAL Monetary </w:t>
+      </w:r>
+      <w:proofErr w:type="spellStart"/>
+      <w:r>
+        <w:t>Fund'.match</w:t>
+      </w:r>
+      <w:proofErr w:type="spellEnd"/>
       <w:r>
         <w:t>(/\b([A-Z])/g).join('');</w:t>
       </w:r>
@@ -9637,13 +10072,21 @@
     </w:p>
     <w:p>
       <w:r>
-        <w:t xml:space="preserve">let abbr = </w:t>
-      </w:r>
-      <w:proofErr w:type="gramStart"/>
+        <w:t xml:space="preserve">let </w:t>
+      </w:r>
+      <w:proofErr w:type="spellStart"/>
+      <w:r>
+        <w:t>abbr</w:t>
+      </w:r>
+      <w:proofErr w:type="spellEnd"/>
+      <w:r>
+        <w:t xml:space="preserve"> = </w:t>
+      </w:r>
+      <w:proofErr w:type="spellStart"/>
       <w:r>
         <w:t>input.match</w:t>
       </w:r>
-      <w:proofErr w:type="gramEnd"/>
+      <w:proofErr w:type="spellEnd"/>
       <w:r>
         <w:t>(/[A-Z]/g).join('');</w:t>
       </w:r>
@@ -9651,31 +10094,55 @@
     <w:p/>
     <w:p>
       <w:r>
-        <w:t>let toMatch = "hyper text markup language";</w:t>
-      </w:r>
-    </w:p>
-    <w:p>
-      <w:r>
-        <w:t>let result = toMatch.replace(/(\</w:t>
-      </w:r>
-      <w:proofErr w:type="gramStart"/>
-      <w:r>
-        <w:t>w)\</w:t>
-      </w:r>
-      <w:proofErr w:type="gramEnd"/>
-      <w:r>
-        <w:t>w*\W*/g, function (_, i) {</w:t>
+        <w:t xml:space="preserve">let </w:t>
+      </w:r>
+      <w:proofErr w:type="spellStart"/>
+      <w:r>
+        <w:t>toMatch</w:t>
+      </w:r>
+      <w:proofErr w:type="spellEnd"/>
+      <w:r>
+        <w:t xml:space="preserve"> = "</w:t>
+      </w:r>
+      <w:proofErr w:type="spellStart"/>
+      <w:r>
+        <w:t>hyper text</w:t>
+      </w:r>
+      <w:proofErr w:type="spellEnd"/>
+      <w:r>
+        <w:t xml:space="preserve"> markup language";</w:t>
+      </w:r>
+    </w:p>
+    <w:p>
+      <w:r>
+        <w:t xml:space="preserve">let result = </w:t>
+      </w:r>
+      <w:proofErr w:type="spellStart"/>
+      <w:r>
+        <w:t>toMatch.replace</w:t>
+      </w:r>
+      <w:proofErr w:type="spellEnd"/>
+      <w:r>
+        <w:t xml:space="preserve">(/(\w)\w*\W*/g, function (_, </w:t>
+      </w:r>
+      <w:proofErr w:type="spellStart"/>
+      <w:r>
+        <w:t>i</w:t>
+      </w:r>
+      <w:proofErr w:type="spellEnd"/>
+      <w:r>
+        <w:t>) {</w:t>
       </w:r>
     </w:p>
     <w:p>
       <w:r>
         <w:t xml:space="preserve">    return </w:t>
       </w:r>
-      <w:proofErr w:type="gramStart"/>
+      <w:proofErr w:type="spellStart"/>
       <w:r>
         <w:t>i.toUpperCase</w:t>
       </w:r>
-      <w:proofErr w:type="gramEnd"/>
+      <w:proofErr w:type="spellEnd"/>
       <w:r>
         <w:t>();</w:t>
       </w:r>
@@ -9736,31 +10203,105 @@
           <w:shd w:val="clear" w:color="auto" w:fill="FFFFFF"/>
         </w:rPr>
       </w:pPr>
+      <w:proofErr w:type="spellStart"/>
       <w:r>
         <w:rPr>
           <w:rFonts w:ascii="Segoe UI" w:hAnsi="Segoe UI" w:cs="Segoe UI"/>
           <w:color w:val="24292E"/>
           <w:shd w:val="clear" w:color="auto" w:fill="FFFFFF"/>
         </w:rPr>
-        <w:t>DOMPurify is a DOM-only, super-fast, uber-tolerant XSS sanitizer for HTML, MathML and SVG</w:t>
-      </w:r>
-    </w:p>
-    <w:p>
-      <w:pPr>
+        <w:t>DOMPurify</w:t>
+      </w:r>
+      <w:proofErr w:type="spellEnd"/>
+      <w:r>
         <w:rPr>
           <w:rFonts w:ascii="Segoe UI" w:hAnsi="Segoe UI" w:cs="Segoe UI"/>
           <w:color w:val="24292E"/>
           <w:shd w:val="clear" w:color="auto" w:fill="FFFFFF"/>
         </w:rPr>
-      </w:pPr>
-      <w:bookmarkStart w:id="35" w:name="_Hlk38739588"/>
-      <w:r>
+        <w:t xml:space="preserve"> is a DOM-only, super-fast, uber-tolerant XSS sanitizer for HTML, MathML and SVG</w:t>
+      </w:r>
+    </w:p>
+    <w:p>
+      <w:pPr>
         <w:rPr>
           <w:rFonts w:ascii="Segoe UI" w:hAnsi="Segoe UI" w:cs="Segoe UI"/>
           <w:color w:val="24292E"/>
           <w:shd w:val="clear" w:color="auto" w:fill="FFFFFF"/>
         </w:rPr>
-        <w:t>DOMPurify sanitizes HTML and prevents XSS attacks. You can feed DOMPurify with string full of dirty HTML and it will return a string (unless configured otherwise) with clean HTML. DOMPurify will strip out everything that contains dangerous HTML and thereby prevent XSS attacks and other nastiness. It's also damn bloody fast. We use the technologies the browser provides and turn them into an XSS filter. The faster your browser, the faster DOMPurify will be.</w:t>
+      </w:pPr>
+      <w:bookmarkStart w:id="35" w:name="_Hlk38739588"/>
+      <w:proofErr w:type="spellStart"/>
+      <w:r>
+        <w:rPr>
+          <w:rFonts w:ascii="Segoe UI" w:hAnsi="Segoe UI" w:cs="Segoe UI"/>
+          <w:color w:val="24292E"/>
+          <w:shd w:val="clear" w:color="auto" w:fill="FFFFFF"/>
+        </w:rPr>
+        <w:t>DOMPurify</w:t>
+      </w:r>
+      <w:proofErr w:type="spellEnd"/>
+      <w:r>
+        <w:rPr>
+          <w:rFonts w:ascii="Segoe UI" w:hAnsi="Segoe UI" w:cs="Segoe UI"/>
+          <w:color w:val="24292E"/>
+          <w:shd w:val="clear" w:color="auto" w:fill="FFFFFF"/>
+        </w:rPr>
+        <w:t xml:space="preserve"> sanitizes HTML and prevents XSS attacks. You can feed </w:t>
+      </w:r>
+      <w:proofErr w:type="spellStart"/>
+      <w:r>
+        <w:rPr>
+          <w:rFonts w:ascii="Segoe UI" w:hAnsi="Segoe UI" w:cs="Segoe UI"/>
+          <w:color w:val="24292E"/>
+          <w:shd w:val="clear" w:color="auto" w:fill="FFFFFF"/>
+        </w:rPr>
+        <w:t>DOMPurify</w:t>
+      </w:r>
+      <w:proofErr w:type="spellEnd"/>
+      <w:r>
+        <w:rPr>
+          <w:rFonts w:ascii="Segoe UI" w:hAnsi="Segoe UI" w:cs="Segoe UI"/>
+          <w:color w:val="24292E"/>
+          <w:shd w:val="clear" w:color="auto" w:fill="FFFFFF"/>
+        </w:rPr>
+        <w:t xml:space="preserve"> with string full of dirty HTML and it will return a string (unless configured otherwise) with clean HTML. </w:t>
+      </w:r>
+      <w:proofErr w:type="spellStart"/>
+      <w:r>
+        <w:rPr>
+          <w:rFonts w:ascii="Segoe UI" w:hAnsi="Segoe UI" w:cs="Segoe UI"/>
+          <w:color w:val="24292E"/>
+          <w:shd w:val="clear" w:color="auto" w:fill="FFFFFF"/>
+        </w:rPr>
+        <w:t>DOMPurify</w:t>
+      </w:r>
+      <w:proofErr w:type="spellEnd"/>
+      <w:r>
+        <w:rPr>
+          <w:rFonts w:ascii="Segoe UI" w:hAnsi="Segoe UI" w:cs="Segoe UI"/>
+          <w:color w:val="24292E"/>
+          <w:shd w:val="clear" w:color="auto" w:fill="FFFFFF"/>
+        </w:rPr>
+        <w:t xml:space="preserve"> will strip out everything that contains dangerous HTML and thereby prevent XSS attacks and other nastiness. It's also damn bloody fast. We use the technologies the browser provides and turn them into an XSS filter. The faster your browser, the faster </w:t>
+      </w:r>
+      <w:proofErr w:type="spellStart"/>
+      <w:r>
+        <w:rPr>
+          <w:rFonts w:ascii="Segoe UI" w:hAnsi="Segoe UI" w:cs="Segoe UI"/>
+          <w:color w:val="24292E"/>
+          <w:shd w:val="clear" w:color="auto" w:fill="FFFFFF"/>
+        </w:rPr>
+        <w:t>DOMPurify</w:t>
+      </w:r>
+      <w:proofErr w:type="spellEnd"/>
+      <w:r>
+        <w:rPr>
+          <w:rFonts w:ascii="Segoe UI" w:hAnsi="Segoe UI" w:cs="Segoe UI"/>
+          <w:color w:val="24292E"/>
+          <w:shd w:val="clear" w:color="auto" w:fill="FFFFFF"/>
+        </w:rPr>
+        <w:t xml:space="preserve"> will be.</w:t>
       </w:r>
     </w:p>
     <w:bookmarkEnd w:id="35"/>
@@ -9779,7 +10320,23 @@
           <w:rFonts w:ascii="Segoe UI" w:hAnsi="Segoe UI" w:cs="Segoe UI"/>
           <w:color w:val="24292E"/>
         </w:rPr>
-        <w:t>It's easy. Just include DOMPurify on your website.</w:t>
+        <w:t xml:space="preserve">It's easy. Just include </w:t>
+      </w:r>
+      <w:proofErr w:type="spellStart"/>
+      <w:r>
+        <w:rPr>
+          <w:rFonts w:ascii="Segoe UI" w:hAnsi="Segoe UI" w:cs="Segoe UI"/>
+          <w:color w:val="24292E"/>
+        </w:rPr>
+        <w:t>DOMPurify</w:t>
+      </w:r>
+      <w:proofErr w:type="spellEnd"/>
+      <w:r>
+        <w:rPr>
+          <w:rFonts w:ascii="Segoe UI" w:hAnsi="Segoe UI" w:cs="Segoe UI"/>
+          <w:color w:val="24292E"/>
+        </w:rPr>
+        <w:t xml:space="preserve"> on your website.</w:t>
       </w:r>
     </w:p>
     <w:p>
@@ -9802,162 +10359,19 @@
           <w:sz w:val="30"/>
           <w:szCs w:val="30"/>
         </w:rPr>
-        <w:t>Using the unminified development version</w:t>
-      </w:r>
-      <w:bookmarkEnd w:id="36"/>
-    </w:p>
-    <w:p>
-      <w:pPr>
-        <w:pStyle w:val="HTMLPreformatted"/>
-        <w:shd w:val="clear" w:color="auto" w:fill="F6F8FA"/>
-        <w:rPr>
-          <w:rFonts w:ascii="Consolas" w:hAnsi="Consolas"/>
-          <w:color w:val="24292E"/>
-        </w:rPr>
-      </w:pPr>
-      <w:r>
-        <w:rPr>
-          <w:rFonts w:ascii="Consolas" w:hAnsi="Consolas"/>
-          <w:color w:val="24292E"/>
-        </w:rPr>
-        <w:t>&lt;</w:t>
-      </w:r>
-      <w:r>
-        <w:rPr>
-          <w:rStyle w:val="pl-ent"/>
-          <w:rFonts w:ascii="Consolas" w:hAnsi="Consolas"/>
-          <w:color w:val="22863A"/>
-        </w:rPr>
-        <w:t>script</w:t>
-      </w:r>
-      <w:r>
-        <w:rPr>
-          <w:rFonts w:ascii="Consolas" w:hAnsi="Consolas"/>
-          <w:color w:val="24292E"/>
-        </w:rPr>
-        <w:t xml:space="preserve"> </w:t>
-      </w:r>
-      <w:r>
-        <w:rPr>
-          <w:rStyle w:val="pl-e"/>
-          <w:rFonts w:ascii="Consolas" w:eastAsiaTheme="majorEastAsia" w:hAnsi="Consolas"/>
-          <w:color w:val="6F42C1"/>
-        </w:rPr>
-        <w:t>type</w:t>
-      </w:r>
-      <w:r>
-        <w:rPr>
-          <w:rFonts w:ascii="Consolas" w:hAnsi="Consolas"/>
-          <w:color w:val="24292E"/>
-        </w:rPr>
-        <w:t>=</w:t>
-      </w:r>
-      <w:r>
-        <w:rPr>
-          <w:rStyle w:val="pl-pds"/>
-          <w:rFonts w:ascii="Consolas" w:hAnsi="Consolas"/>
-          <w:color w:val="032F62"/>
-        </w:rPr>
-        <w:t>"</w:t>
-      </w:r>
-      <w:r>
-        <w:rPr>
-          <w:rStyle w:val="pl-s"/>
-          <w:rFonts w:ascii="Consolas" w:hAnsi="Consolas"/>
-          <w:color w:val="032F62"/>
-        </w:rPr>
-        <w:t>text/javascript</w:t>
-      </w:r>
-      <w:r>
-        <w:rPr>
-          <w:rStyle w:val="pl-pds"/>
-          <w:rFonts w:ascii="Consolas" w:hAnsi="Consolas"/>
-          <w:color w:val="032F62"/>
-        </w:rPr>
-        <w:t>"</w:t>
-      </w:r>
-      <w:r>
-        <w:rPr>
-          <w:rFonts w:ascii="Consolas" w:hAnsi="Consolas"/>
-          <w:color w:val="24292E"/>
-        </w:rPr>
-        <w:t xml:space="preserve"> </w:t>
-      </w:r>
-      <w:r>
-        <w:rPr>
-          <w:rStyle w:val="pl-e"/>
-          <w:rFonts w:ascii="Consolas" w:eastAsiaTheme="majorEastAsia" w:hAnsi="Consolas"/>
-          <w:color w:val="6F42C1"/>
-        </w:rPr>
-        <w:t>src</w:t>
-      </w:r>
-      <w:r>
-        <w:rPr>
-          <w:rFonts w:ascii="Consolas" w:hAnsi="Consolas"/>
-          <w:color w:val="24292E"/>
-        </w:rPr>
-        <w:t>=</w:t>
-      </w:r>
-      <w:r>
-        <w:rPr>
-          <w:rStyle w:val="pl-pds"/>
-          <w:rFonts w:ascii="Consolas" w:hAnsi="Consolas"/>
-          <w:color w:val="032F62"/>
-        </w:rPr>
-        <w:t>"</w:t>
-      </w:r>
-      <w:r>
-        <w:rPr>
-          <w:rStyle w:val="pl-s"/>
-          <w:rFonts w:ascii="Consolas" w:hAnsi="Consolas"/>
-          <w:color w:val="032F62"/>
-        </w:rPr>
-        <w:t>src/purify.js</w:t>
-      </w:r>
-      <w:r>
-        <w:rPr>
-          <w:rStyle w:val="pl-pds"/>
-          <w:rFonts w:ascii="Consolas" w:hAnsi="Consolas"/>
-          <w:color w:val="032F62"/>
-        </w:rPr>
-        <w:t>"</w:t>
-      </w:r>
-      <w:r>
-        <w:rPr>
-          <w:rFonts w:ascii="Consolas" w:hAnsi="Consolas"/>
-          <w:color w:val="24292E"/>
-        </w:rPr>
-        <w:t>&gt;&lt;/</w:t>
-      </w:r>
-      <w:r>
-        <w:rPr>
-          <w:rStyle w:val="pl-ent"/>
-          <w:rFonts w:ascii="Consolas" w:hAnsi="Consolas"/>
-          <w:color w:val="22863A"/>
-        </w:rPr>
-        <w:t>script</w:t>
-      </w:r>
-      <w:r>
-        <w:rPr>
-          <w:rFonts w:ascii="Consolas" w:hAnsi="Consolas"/>
-          <w:color w:val="24292E"/>
-        </w:rPr>
-        <w:t>&gt;</w:t>
-      </w:r>
-    </w:p>
-    <w:p>
-      <w:pPr>
-        <w:pStyle w:val="Heading3"/>
-        <w:shd w:val="clear" w:color="auto" w:fill="FFFFFF"/>
-        <w:spacing w:before="360" w:after="240"/>
+        <w:t xml:space="preserve">Using the </w:t>
+      </w:r>
+      <w:proofErr w:type="spellStart"/>
+      <w:r>
         <w:rPr>
           <w:rFonts w:ascii="Segoe UI" w:hAnsi="Segoe UI" w:cs="Segoe UI"/>
           <w:color w:val="24292E"/>
           <w:sz w:val="30"/>
           <w:szCs w:val="30"/>
         </w:rPr>
-      </w:pPr>
-      <w:bookmarkStart w:id="37" w:name="_Toc38721419"/>
+        <w:t>unminified</w:t>
+      </w:r>
+      <w:proofErr w:type="spellEnd"/>
       <w:r>
         <w:rPr>
           <w:rFonts w:ascii="Segoe UI" w:hAnsi="Segoe UI" w:cs="Segoe UI"/>
@@ -9965,10 +10379,9 @@
           <w:sz w:val="30"/>
           <w:szCs w:val="30"/>
         </w:rPr>
-        <w:lastRenderedPageBreak/>
-        <w:t>Using the minified and tested production version (source-map available)</w:t>
-      </w:r>
-      <w:bookmarkEnd w:id="37"/>
+        <w:t xml:space="preserve"> development version</w:t>
+      </w:r>
+      <w:bookmarkEnd w:id="36"/>
     </w:p>
     <w:p>
       <w:pPr>
@@ -10030,8 +10443,18 @@
           <w:rFonts w:ascii="Consolas" w:hAnsi="Consolas"/>
           <w:color w:val="032F62"/>
         </w:rPr>
-        <w:t>text/javascript</w:t>
-      </w:r>
+        <w:t>text/</w:t>
+      </w:r>
+      <w:proofErr w:type="spellStart"/>
+      <w:r>
+        <w:rPr>
+          <w:rStyle w:val="pl-s"/>
+          <w:rFonts w:ascii="Consolas" w:hAnsi="Consolas"/>
+          <w:color w:val="032F62"/>
+        </w:rPr>
+        <w:t>javascript</w:t>
+      </w:r>
+      <w:proofErr w:type="spellEnd"/>
       <w:r>
         <w:rPr>
           <w:rStyle w:val="pl-pds"/>
@@ -10047,6 +10470,7 @@
         </w:rPr>
         <w:t xml:space="preserve"> </w:t>
       </w:r>
+      <w:proofErr w:type="spellStart"/>
       <w:r>
         <w:rPr>
           <w:rStyle w:val="pl-e"/>
@@ -10055,6 +10479,7 @@
         </w:rPr>
         <w:t>src</w:t>
       </w:r>
+      <w:proofErr w:type="spellEnd"/>
       <w:r>
         <w:rPr>
           <w:rFonts w:ascii="Consolas" w:hAnsi="Consolas"/>
@@ -10070,13 +10495,209 @@
         </w:rPr>
         <w:t>"</w:t>
       </w:r>
+      <w:proofErr w:type="spellStart"/>
       <w:r>
         <w:rPr>
           <w:rStyle w:val="pl-s"/>
           <w:rFonts w:ascii="Consolas" w:hAnsi="Consolas"/>
           <w:color w:val="032F62"/>
         </w:rPr>
-        <w:t>dist/purify.min.js</w:t>
+        <w:t>src</w:t>
+      </w:r>
+      <w:proofErr w:type="spellEnd"/>
+      <w:r>
+        <w:rPr>
+          <w:rStyle w:val="pl-s"/>
+          <w:rFonts w:ascii="Consolas" w:hAnsi="Consolas"/>
+          <w:color w:val="032F62"/>
+        </w:rPr>
+        <w:t>/purify.js</w:t>
+      </w:r>
+      <w:r>
+        <w:rPr>
+          <w:rStyle w:val="pl-pds"/>
+          <w:rFonts w:ascii="Consolas" w:hAnsi="Consolas"/>
+          <w:color w:val="032F62"/>
+        </w:rPr>
+        <w:t>"</w:t>
+      </w:r>
+      <w:r>
+        <w:rPr>
+          <w:rFonts w:ascii="Consolas" w:hAnsi="Consolas"/>
+          <w:color w:val="24292E"/>
+        </w:rPr>
+        <w:t>&gt;&lt;/</w:t>
+      </w:r>
+      <w:r>
+        <w:rPr>
+          <w:rStyle w:val="pl-ent"/>
+          <w:rFonts w:ascii="Consolas" w:hAnsi="Consolas"/>
+          <w:color w:val="22863A"/>
+        </w:rPr>
+        <w:t>script</w:t>
+      </w:r>
+      <w:r>
+        <w:rPr>
+          <w:rFonts w:ascii="Consolas" w:hAnsi="Consolas"/>
+          <w:color w:val="24292E"/>
+        </w:rPr>
+        <w:t>&gt;</w:t>
+      </w:r>
+    </w:p>
+    <w:p>
+      <w:pPr>
+        <w:pStyle w:val="Heading3"/>
+        <w:shd w:val="clear" w:color="auto" w:fill="FFFFFF"/>
+        <w:spacing w:before="360" w:after="240"/>
+        <w:rPr>
+          <w:rFonts w:ascii="Segoe UI" w:hAnsi="Segoe UI" w:cs="Segoe UI"/>
+          <w:color w:val="24292E"/>
+          <w:sz w:val="30"/>
+          <w:szCs w:val="30"/>
+        </w:rPr>
+      </w:pPr>
+      <w:bookmarkStart w:id="37" w:name="_Toc38721419"/>
+      <w:r>
+        <w:rPr>
+          <w:rFonts w:ascii="Segoe UI" w:hAnsi="Segoe UI" w:cs="Segoe UI"/>
+          <w:color w:val="24292E"/>
+          <w:sz w:val="30"/>
+          <w:szCs w:val="30"/>
+        </w:rPr>
+        <w:lastRenderedPageBreak/>
+        <w:t>Using the minified and tested production version (source-map available)</w:t>
+      </w:r>
+      <w:bookmarkEnd w:id="37"/>
+    </w:p>
+    <w:p>
+      <w:pPr>
+        <w:pStyle w:val="HTMLPreformatted"/>
+        <w:shd w:val="clear" w:color="auto" w:fill="F6F8FA"/>
+        <w:rPr>
+          <w:rFonts w:ascii="Consolas" w:hAnsi="Consolas"/>
+          <w:color w:val="24292E"/>
+        </w:rPr>
+      </w:pPr>
+      <w:r>
+        <w:rPr>
+          <w:rFonts w:ascii="Consolas" w:hAnsi="Consolas"/>
+          <w:color w:val="24292E"/>
+        </w:rPr>
+        <w:t>&lt;</w:t>
+      </w:r>
+      <w:r>
+        <w:rPr>
+          <w:rStyle w:val="pl-ent"/>
+          <w:rFonts w:ascii="Consolas" w:hAnsi="Consolas"/>
+          <w:color w:val="22863A"/>
+        </w:rPr>
+        <w:t>script</w:t>
+      </w:r>
+      <w:r>
+        <w:rPr>
+          <w:rFonts w:ascii="Consolas" w:hAnsi="Consolas"/>
+          <w:color w:val="24292E"/>
+        </w:rPr>
+        <w:t xml:space="preserve"> </w:t>
+      </w:r>
+      <w:r>
+        <w:rPr>
+          <w:rStyle w:val="pl-e"/>
+          <w:rFonts w:ascii="Consolas" w:eastAsiaTheme="majorEastAsia" w:hAnsi="Consolas"/>
+          <w:color w:val="6F42C1"/>
+        </w:rPr>
+        <w:t>type</w:t>
+      </w:r>
+      <w:r>
+        <w:rPr>
+          <w:rFonts w:ascii="Consolas" w:hAnsi="Consolas"/>
+          <w:color w:val="24292E"/>
+        </w:rPr>
+        <w:t>=</w:t>
+      </w:r>
+      <w:r>
+        <w:rPr>
+          <w:rStyle w:val="pl-pds"/>
+          <w:rFonts w:ascii="Consolas" w:hAnsi="Consolas"/>
+          <w:color w:val="032F62"/>
+        </w:rPr>
+        <w:t>"</w:t>
+      </w:r>
+      <w:r>
+        <w:rPr>
+          <w:rStyle w:val="pl-s"/>
+          <w:rFonts w:ascii="Consolas" w:hAnsi="Consolas"/>
+          <w:color w:val="032F62"/>
+        </w:rPr>
+        <w:t>text/</w:t>
+      </w:r>
+      <w:proofErr w:type="spellStart"/>
+      <w:r>
+        <w:rPr>
+          <w:rStyle w:val="pl-s"/>
+          <w:rFonts w:ascii="Consolas" w:hAnsi="Consolas"/>
+          <w:color w:val="032F62"/>
+        </w:rPr>
+        <w:t>javascript</w:t>
+      </w:r>
+      <w:proofErr w:type="spellEnd"/>
+      <w:r>
+        <w:rPr>
+          <w:rStyle w:val="pl-pds"/>
+          <w:rFonts w:ascii="Consolas" w:hAnsi="Consolas"/>
+          <w:color w:val="032F62"/>
+        </w:rPr>
+        <w:t>"</w:t>
+      </w:r>
+      <w:r>
+        <w:rPr>
+          <w:rFonts w:ascii="Consolas" w:hAnsi="Consolas"/>
+          <w:color w:val="24292E"/>
+        </w:rPr>
+        <w:t xml:space="preserve"> </w:t>
+      </w:r>
+      <w:proofErr w:type="spellStart"/>
+      <w:r>
+        <w:rPr>
+          <w:rStyle w:val="pl-e"/>
+          <w:rFonts w:ascii="Consolas" w:eastAsiaTheme="majorEastAsia" w:hAnsi="Consolas"/>
+          <w:color w:val="6F42C1"/>
+        </w:rPr>
+        <w:t>src</w:t>
+      </w:r>
+      <w:proofErr w:type="spellEnd"/>
+      <w:r>
+        <w:rPr>
+          <w:rFonts w:ascii="Consolas" w:hAnsi="Consolas"/>
+          <w:color w:val="24292E"/>
+        </w:rPr>
+        <w:t>=</w:t>
+      </w:r>
+      <w:r>
+        <w:rPr>
+          <w:rStyle w:val="pl-pds"/>
+          <w:rFonts w:ascii="Consolas" w:hAnsi="Consolas"/>
+          <w:color w:val="032F62"/>
+        </w:rPr>
+        <w:t>"</w:t>
+      </w:r>
+      <w:proofErr w:type="spellStart"/>
+      <w:r>
+        <w:rPr>
+          <w:rStyle w:val="pl-s"/>
+          <w:rFonts w:ascii="Consolas" w:hAnsi="Consolas"/>
+          <w:color w:val="032F62"/>
+        </w:rPr>
+        <w:t>dist</w:t>
+      </w:r>
+      <w:proofErr w:type="spellEnd"/>
+      <w:r>
+        <w:rPr>
+          <w:rStyle w:val="pl-s"/>
+          <w:rFonts w:ascii="Consolas" w:hAnsi="Consolas"/>
+          <w:color w:val="032F62"/>
+        </w:rPr>
+        <w:t>/purify.min.js</w:t>
       </w:r>
       <w:r>
         <w:rPr>
@@ -10166,6 +10787,7 @@
         </w:rPr>
         <w:t xml:space="preserve"> </w:t>
       </w:r>
+      <w:proofErr w:type="spellStart"/>
       <w:r>
         <w:rPr>
           <w:rStyle w:val="pl-smi"/>
@@ -10189,6 +10811,7 @@
         </w:rPr>
         <w:t>sanitize</w:t>
       </w:r>
+      <w:proofErr w:type="spellEnd"/>
       <w:r>
         <w:rPr>
           <w:rFonts w:ascii="Consolas" w:hAnsi="Consolas"/>
@@ -10233,18 +10856,255 @@
     <w:p/>
     <w:p>
       <w:r>
-        <w:t xml:space="preserve">Home </w:t>
-      </w:r>
-      <w:proofErr w:type="gramStart"/>
-      <w:r>
-        <w:t>work :</w:t>
-      </w:r>
-      <w:proofErr w:type="gramEnd"/>
-    </w:p>
-    <w:p>
-      <w:r>
-        <w:t>Use panel swap to swap photos or backgrounds out from a list of possible.   Extra credit is to allow upload to add to the list for swap out and / or replace pictures in the list.</w:t>
-      </w:r>
+        <w:t>Home work :</w:t>
+      </w:r>
+    </w:p>
+    <w:p>
+      <w:pPr>
+        <w:shd w:val="clear" w:color="auto" w:fill="FFFFFF"/>
+        <w:spacing w:after="0" w:line="240" w:lineRule="auto"/>
+        <w:textAlignment w:val="baseline"/>
+        <w:rPr>
+          <w:rFonts w:ascii="Calibri" w:eastAsia="Times New Roman" w:hAnsi="Calibri" w:cs="Calibri"/>
+          <w:color w:val="000000"/>
+          <w:sz w:val="24"/>
+          <w:szCs w:val="24"/>
+        </w:rPr>
+      </w:pPr>
+      <w:r>
+        <w:rPr>
+          <w:rFonts w:ascii="Calibri" w:eastAsia="Times New Roman" w:hAnsi="Calibri" w:cs="Calibri"/>
+          <w:color w:val="000000"/>
+          <w:sz w:val="24"/>
+          <w:szCs w:val="24"/>
+        </w:rPr>
+        <w:t>T</w:t>
+      </w:r>
+      <w:r>
+        <w:rPr>
+          <w:rFonts w:ascii="Calibri" w:eastAsia="Times New Roman" w:hAnsi="Calibri" w:cs="Calibri"/>
+          <w:color w:val="000000"/>
+          <w:sz w:val="24"/>
+          <w:szCs w:val="24"/>
+        </w:rPr>
+        <w:t xml:space="preserve">ake the completed class work (in GITHUB REPO JAVA30 </w:t>
+      </w:r>
+      <w:proofErr w:type="spellStart"/>
+      <w:r>
+        <w:rPr>
+          <w:rFonts w:ascii="Calibri" w:eastAsia="Times New Roman" w:hAnsi="Calibri" w:cs="Calibri"/>
+          <w:color w:val="000000"/>
+          <w:sz w:val="24"/>
+          <w:szCs w:val="24"/>
+        </w:rPr>
+        <w:t>FlexPanel</w:t>
+      </w:r>
+      <w:proofErr w:type="spellEnd"/>
+      <w:r>
+        <w:rPr>
+          <w:rFonts w:ascii="Calibri" w:eastAsia="Times New Roman" w:hAnsi="Calibri" w:cs="Calibri"/>
+          <w:color w:val="000000"/>
+          <w:sz w:val="24"/>
+          <w:szCs w:val="24"/>
+        </w:rPr>
+        <w:t xml:space="preserve"> branch file name: FlexPanel-Finished.HTML</w:t>
+      </w:r>
+    </w:p>
+    <w:p>
+      <w:pPr>
+        <w:shd w:val="clear" w:color="auto" w:fill="FFFFFF"/>
+        <w:spacing w:after="0" w:line="240" w:lineRule="auto"/>
+        <w:textAlignment w:val="baseline"/>
+        <w:rPr>
+          <w:rFonts w:ascii="Calibri" w:eastAsia="Times New Roman" w:hAnsi="Calibri" w:cs="Calibri"/>
+          <w:color w:val="000000"/>
+          <w:sz w:val="24"/>
+          <w:szCs w:val="24"/>
+        </w:rPr>
+      </w:pPr>
+    </w:p>
+    <w:p>
+      <w:pPr>
+        <w:shd w:val="clear" w:color="auto" w:fill="FFFFFF"/>
+        <w:spacing w:after="0" w:line="240" w:lineRule="auto"/>
+        <w:textAlignment w:val="baseline"/>
+        <w:rPr>
+          <w:rFonts w:ascii="Calibri" w:eastAsia="Times New Roman" w:hAnsi="Calibri" w:cs="Calibri"/>
+          <w:color w:val="000000"/>
+          <w:sz w:val="24"/>
+          <w:szCs w:val="24"/>
+        </w:rPr>
+      </w:pPr>
+      <w:r>
+        <w:rPr>
+          <w:rFonts w:ascii="Calibri" w:eastAsia="Times New Roman" w:hAnsi="Calibri" w:cs="Calibri"/>
+          <w:color w:val="000000"/>
+          <w:sz w:val="24"/>
+          <w:szCs w:val="24"/>
+        </w:rPr>
+        <w:t>Your assignment:</w:t>
+      </w:r>
+    </w:p>
+    <w:p>
+      <w:pPr>
+        <w:shd w:val="clear" w:color="auto" w:fill="FFFFFF"/>
+        <w:spacing w:after="0" w:line="240" w:lineRule="auto"/>
+        <w:textAlignment w:val="baseline"/>
+        <w:rPr>
+          <w:rFonts w:ascii="Calibri" w:eastAsia="Times New Roman" w:hAnsi="Calibri" w:cs="Calibri"/>
+          <w:color w:val="000000"/>
+          <w:sz w:val="24"/>
+          <w:szCs w:val="24"/>
+        </w:rPr>
+      </w:pPr>
+    </w:p>
+    <w:p>
+      <w:pPr>
+        <w:numPr>
+          <w:ilvl w:val="0"/>
+          <w:numId w:val="28"/>
+        </w:numPr>
+        <w:shd w:val="clear" w:color="auto" w:fill="FFFFFF"/>
+        <w:spacing w:before="100" w:beforeAutospacing="1" w:after="100" w:afterAutospacing="1" w:line="240" w:lineRule="auto"/>
+        <w:textAlignment w:val="baseline"/>
+        <w:rPr>
+          <w:rFonts w:ascii="Calibri" w:eastAsia="Times New Roman" w:hAnsi="Calibri" w:cs="Calibri"/>
+          <w:color w:val="000000"/>
+          <w:sz w:val="24"/>
+          <w:szCs w:val="24"/>
+        </w:rPr>
+      </w:pPr>
+      <w:r>
+        <w:rPr>
+          <w:rFonts w:ascii="Calibri" w:eastAsia="Times New Roman" w:hAnsi="Calibri" w:cs="Calibri"/>
+          <w:color w:val="000000"/>
+          <w:sz w:val="24"/>
+          <w:szCs w:val="24"/>
+        </w:rPr>
+        <w:t>Make side panel that does not react or change size.   Show small icon of photos and let users pick the photo for the panels from your list and either upload new or change the URL reference.  </w:t>
+      </w:r>
+    </w:p>
+    <w:p>
+      <w:pPr>
+        <w:numPr>
+          <w:ilvl w:val="0"/>
+          <w:numId w:val="28"/>
+        </w:numPr>
+        <w:shd w:val="clear" w:color="auto" w:fill="FFFFFF"/>
+        <w:spacing w:before="100" w:beforeAutospacing="1" w:after="100" w:afterAutospacing="1" w:line="240" w:lineRule="auto"/>
+        <w:textAlignment w:val="baseline"/>
+        <w:rPr>
+          <w:rFonts w:ascii="Calibri" w:eastAsia="Times New Roman" w:hAnsi="Calibri" w:cs="Calibri"/>
+          <w:color w:val="000000"/>
+          <w:sz w:val="24"/>
+          <w:szCs w:val="24"/>
+        </w:rPr>
+      </w:pPr>
+      <w:r>
+        <w:rPr>
+          <w:rFonts w:ascii="Calibri" w:eastAsia="Times New Roman" w:hAnsi="Calibri" w:cs="Calibri"/>
+          <w:color w:val="000000"/>
+          <w:sz w:val="24"/>
+          <w:szCs w:val="24"/>
+        </w:rPr>
+        <w:t>Allow the words to be photos that slide over the background photo</w:t>
+      </w:r>
+    </w:p>
+    <w:p>
+      <w:pPr>
+        <w:numPr>
+          <w:ilvl w:val="0"/>
+          <w:numId w:val="28"/>
+        </w:numPr>
+        <w:shd w:val="clear" w:color="auto" w:fill="FFFFFF"/>
+        <w:spacing w:before="100" w:beforeAutospacing="1" w:after="100" w:afterAutospacing="1" w:line="240" w:lineRule="auto"/>
+        <w:textAlignment w:val="baseline"/>
+        <w:rPr>
+          <w:rFonts w:ascii="Calibri" w:eastAsia="Times New Roman" w:hAnsi="Calibri" w:cs="Calibri"/>
+          <w:color w:val="000000"/>
+          <w:sz w:val="24"/>
+          <w:szCs w:val="24"/>
+        </w:rPr>
+      </w:pPr>
+      <w:r>
+        <w:rPr>
+          <w:rFonts w:ascii="Calibri" w:eastAsia="Times New Roman" w:hAnsi="Calibri" w:cs="Calibri"/>
+          <w:color w:val="000000"/>
+          <w:sz w:val="24"/>
+          <w:szCs w:val="24"/>
+        </w:rPr>
+        <w:t>Allow the user to pick the number of panels which would mean number of photos.  Kind of like a collage maker that shows a larger portion of the individual photos when you click them</w:t>
+      </w:r>
+    </w:p>
+    <w:p>
+      <w:pPr>
+        <w:shd w:val="clear" w:color="auto" w:fill="FFFFFF"/>
+        <w:spacing w:after="0" w:line="240" w:lineRule="auto"/>
+        <w:textAlignment w:val="baseline"/>
+        <w:rPr>
+          <w:rFonts w:ascii="Calibri" w:eastAsia="Times New Roman" w:hAnsi="Calibri" w:cs="Calibri"/>
+          <w:color w:val="000000"/>
+          <w:sz w:val="24"/>
+          <w:szCs w:val="24"/>
+        </w:rPr>
+      </w:pPr>
+      <w:r>
+        <w:rPr>
+          <w:rFonts w:ascii="Calibri" w:eastAsia="Times New Roman" w:hAnsi="Calibri" w:cs="Calibri"/>
+          <w:color w:val="000000"/>
+          <w:sz w:val="24"/>
+          <w:szCs w:val="24"/>
+        </w:rPr>
+        <w:t>Extra credit</w:t>
+      </w:r>
+    </w:p>
+    <w:p>
+      <w:pPr>
+        <w:shd w:val="clear" w:color="auto" w:fill="FFFFFF"/>
+        <w:spacing w:after="0" w:line="240" w:lineRule="auto"/>
+        <w:textAlignment w:val="baseline"/>
+        <w:rPr>
+          <w:rFonts w:ascii="Calibri" w:eastAsia="Times New Roman" w:hAnsi="Calibri" w:cs="Calibri"/>
+          <w:color w:val="000000"/>
+          <w:sz w:val="24"/>
+          <w:szCs w:val="24"/>
+        </w:rPr>
+      </w:pPr>
+      <w:r>
+        <w:rPr>
+          <w:rFonts w:ascii="Calibri" w:eastAsia="Times New Roman" w:hAnsi="Calibri" w:cs="Calibri"/>
+          <w:color w:val="000000"/>
+          <w:sz w:val="24"/>
+          <w:szCs w:val="24"/>
+        </w:rPr>
+        <w:t>Let the user choose how the photo is centered so when it expands they are controlling which part of the larger photo you are seeing.  </w:t>
+      </w:r>
+    </w:p>
+    <w:p>
+      <w:pPr>
+        <w:shd w:val="clear" w:color="auto" w:fill="FFFFFF"/>
+        <w:spacing w:after="0" w:line="240" w:lineRule="auto"/>
+        <w:textAlignment w:val="baseline"/>
+        <w:rPr>
+          <w:rFonts w:ascii="Calibri" w:eastAsia="Times New Roman" w:hAnsi="Calibri" w:cs="Calibri"/>
+          <w:color w:val="000000"/>
+          <w:sz w:val="24"/>
+          <w:szCs w:val="24"/>
+        </w:rPr>
+      </w:pPr>
+    </w:p>
+    <w:p>
+      <w:pPr>
+        <w:shd w:val="clear" w:color="auto" w:fill="FFFFFF"/>
+        <w:spacing w:after="0" w:line="240" w:lineRule="auto"/>
+        <w:textAlignment w:val="baseline"/>
+        <w:rPr>
+          <w:rFonts w:ascii="Calibri" w:eastAsia="Times New Roman" w:hAnsi="Calibri" w:cs="Calibri"/>
+          <w:color w:val="000000"/>
+          <w:sz w:val="24"/>
+          <w:szCs w:val="24"/>
+        </w:rPr>
+      </w:pPr>
     </w:p>
     <w:p/>
     <w:sectPr>
@@ -11615,6 +12475,119 @@
     </w:lvl>
   </w:abstractNum>
   <w:abstractNum w:abstractNumId="10" w15:restartNumberingAfterBreak="0">
+    <w:nsid w:val="36593C47"/>
+    <w:multiLevelType w:val="multilevel"/>
+    <w:tmpl w:val="621ADE2C"/>
+    <w:lvl w:ilvl="0">
+      <w:start w:val="1"/>
+      <w:numFmt w:val="decimal"/>
+      <w:lvlText w:val="%1."/>
+      <w:lvlJc w:val="left"/>
+      <w:pPr>
+        <w:tabs>
+          <w:tab w:val="num" w:pos="720"/>
+        </w:tabs>
+        <w:ind w:left="720" w:hanging="360"/>
+      </w:pPr>
+    </w:lvl>
+    <w:lvl w:ilvl="1" w:tentative="1">
+      <w:start w:val="1"/>
+      <w:numFmt w:val="decimal"/>
+      <w:lvlText w:val="%2."/>
+      <w:lvlJc w:val="left"/>
+      <w:pPr>
+        <w:tabs>
+          <w:tab w:val="num" w:pos="1440"/>
+        </w:tabs>
+        <w:ind w:left="1440" w:hanging="360"/>
+      </w:pPr>
+    </w:lvl>
+    <w:lvl w:ilvl="2" w:tentative="1">
+      <w:start w:val="1"/>
+      <w:numFmt w:val="decimal"/>
+      <w:lvlText w:val="%3."/>
+      <w:lvlJc w:val="left"/>
+      <w:pPr>
+        <w:tabs>
+          <w:tab w:val="num" w:pos="2160"/>
+        </w:tabs>
+        <w:ind w:left="2160" w:hanging="360"/>
+      </w:pPr>
+    </w:lvl>
+    <w:lvl w:ilvl="3" w:tentative="1">
+      <w:start w:val="1"/>
+      <w:numFmt w:val="decimal"/>
+      <w:lvlText w:val="%4."/>
+      <w:lvlJc w:val="left"/>
+      <w:pPr>
+        <w:tabs>
+          <w:tab w:val="num" w:pos="2880"/>
+        </w:tabs>
+        <w:ind w:left="2880" w:hanging="360"/>
+      </w:pPr>
+    </w:lvl>
+    <w:lvl w:ilvl="4" w:tentative="1">
+      <w:start w:val="1"/>
+      <w:numFmt w:val="decimal"/>
+      <w:lvlText w:val="%5."/>
+      <w:lvlJc w:val="left"/>
+      <w:pPr>
+        <w:tabs>
+          <w:tab w:val="num" w:pos="3600"/>
+        </w:tabs>
+        <w:ind w:left="3600" w:hanging="360"/>
+      </w:pPr>
+    </w:lvl>
+    <w:lvl w:ilvl="5" w:tentative="1">
+      <w:start w:val="1"/>
+      <w:numFmt w:val="decimal"/>
+      <w:lvlText w:val="%6."/>
+      <w:lvlJc w:val="left"/>
+      <w:pPr>
+        <w:tabs>
+          <w:tab w:val="num" w:pos="4320"/>
+        </w:tabs>
+        <w:ind w:left="4320" w:hanging="360"/>
+      </w:pPr>
+    </w:lvl>
+    <w:lvl w:ilvl="6" w:tentative="1">
+      <w:start w:val="1"/>
+      <w:numFmt w:val="decimal"/>
+      <w:lvlText w:val="%7."/>
+      <w:lvlJc w:val="left"/>
+      <w:pPr>
+        <w:tabs>
+          <w:tab w:val="num" w:pos="5040"/>
+        </w:tabs>
+        <w:ind w:left="5040" w:hanging="360"/>
+      </w:pPr>
+    </w:lvl>
+    <w:lvl w:ilvl="7" w:tentative="1">
+      <w:start w:val="1"/>
+      <w:numFmt w:val="decimal"/>
+      <w:lvlText w:val="%8."/>
+      <w:lvlJc w:val="left"/>
+      <w:pPr>
+        <w:tabs>
+          <w:tab w:val="num" w:pos="5760"/>
+        </w:tabs>
+        <w:ind w:left="5760" w:hanging="360"/>
+      </w:pPr>
+    </w:lvl>
+    <w:lvl w:ilvl="8" w:tentative="1">
+      <w:start w:val="1"/>
+      <w:numFmt w:val="decimal"/>
+      <w:lvlText w:val="%9."/>
+      <w:lvlJc w:val="left"/>
+      <w:pPr>
+        <w:tabs>
+          <w:tab w:val="num" w:pos="6480"/>
+        </w:tabs>
+        <w:ind w:left="6480" w:hanging="360"/>
+      </w:pPr>
+    </w:lvl>
+  </w:abstractNum>
+  <w:abstractNum w:abstractNumId="11" w15:restartNumberingAfterBreak="0">
     <w:nsid w:val="3C1355A2"/>
     <w:multiLevelType w:val="multilevel"/>
     <w:tmpl w:val="CBD064DC"/>
@@ -11763,7 +12736,7 @@
       </w:rPr>
     </w:lvl>
   </w:abstractNum>
-  <w:abstractNum w:abstractNumId="11" w15:restartNumberingAfterBreak="0">
+  <w:abstractNum w:abstractNumId="12" w15:restartNumberingAfterBreak="0">
     <w:nsid w:val="42697193"/>
     <w:multiLevelType w:val="multilevel"/>
     <w:tmpl w:val="A57C38CE"/>
@@ -11912,7 +12885,7 @@
       </w:rPr>
     </w:lvl>
   </w:abstractNum>
-  <w:abstractNum w:abstractNumId="12" w15:restartNumberingAfterBreak="0">
+  <w:abstractNum w:abstractNumId="13" w15:restartNumberingAfterBreak="0">
     <w:nsid w:val="43416071"/>
     <w:multiLevelType w:val="multilevel"/>
     <w:tmpl w:val="450C48D8"/>
@@ -12061,7 +13034,7 @@
       </w:rPr>
     </w:lvl>
   </w:abstractNum>
-  <w:abstractNum w:abstractNumId="13" w15:restartNumberingAfterBreak="0">
+  <w:abstractNum w:abstractNumId="14" w15:restartNumberingAfterBreak="0">
     <w:nsid w:val="4D5F773B"/>
     <w:multiLevelType w:val="hybridMultilevel"/>
     <w:tmpl w:val="E112EFEE"/>
@@ -12174,7 +13147,7 @@
       </w:rPr>
     </w:lvl>
   </w:abstractNum>
-  <w:abstractNum w:abstractNumId="14" w15:restartNumberingAfterBreak="0">
+  <w:abstractNum w:abstractNumId="15" w15:restartNumberingAfterBreak="0">
     <w:nsid w:val="4F873BFC"/>
     <w:multiLevelType w:val="multilevel"/>
     <w:tmpl w:val="E8FC9F4E"/>
@@ -12323,7 +13296,7 @@
       </w:rPr>
     </w:lvl>
   </w:abstractNum>
-  <w:abstractNum w:abstractNumId="15" w15:restartNumberingAfterBreak="0">
+  <w:abstractNum w:abstractNumId="16" w15:restartNumberingAfterBreak="0">
     <w:nsid w:val="500F2347"/>
     <w:multiLevelType w:val="multilevel"/>
     <w:tmpl w:val="207811A4"/>
@@ -12472,7 +13445,7 @@
       </w:rPr>
     </w:lvl>
   </w:abstractNum>
-  <w:abstractNum w:abstractNumId="16" w15:restartNumberingAfterBreak="0">
+  <w:abstractNum w:abstractNumId="17" w15:restartNumberingAfterBreak="0">
     <w:nsid w:val="56D15FEB"/>
     <w:multiLevelType w:val="multilevel"/>
     <w:tmpl w:val="FB847F34"/>
@@ -12621,7 +13594,7 @@
       </w:rPr>
     </w:lvl>
   </w:abstractNum>
-  <w:abstractNum w:abstractNumId="17" w15:restartNumberingAfterBreak="0">
+  <w:abstractNum w:abstractNumId="18" w15:restartNumberingAfterBreak="0">
     <w:nsid w:val="581A2F57"/>
     <w:multiLevelType w:val="multilevel"/>
     <w:tmpl w:val="AA0639CA"/>
@@ -12770,7 +13743,7 @@
       </w:rPr>
     </w:lvl>
   </w:abstractNum>
-  <w:abstractNum w:abstractNumId="18" w15:restartNumberingAfterBreak="0">
+  <w:abstractNum w:abstractNumId="19" w15:restartNumberingAfterBreak="0">
     <w:nsid w:val="5DF72233"/>
     <w:multiLevelType w:val="multilevel"/>
     <w:tmpl w:val="8D765364"/>
@@ -12919,7 +13892,7 @@
       </w:rPr>
     </w:lvl>
   </w:abstractNum>
-  <w:abstractNum w:abstractNumId="19" w15:restartNumberingAfterBreak="0">
+  <w:abstractNum w:abstractNumId="20" w15:restartNumberingAfterBreak="0">
     <w:nsid w:val="65146E37"/>
     <w:multiLevelType w:val="multilevel"/>
     <w:tmpl w:val="EBAA9144"/>
@@ -13068,7 +14041,7 @@
       </w:rPr>
     </w:lvl>
   </w:abstractNum>
-  <w:abstractNum w:abstractNumId="20" w15:restartNumberingAfterBreak="0">
+  <w:abstractNum w:abstractNumId="21" w15:restartNumberingAfterBreak="0">
     <w:nsid w:val="652D2DB2"/>
     <w:multiLevelType w:val="multilevel"/>
     <w:tmpl w:val="9D3449A4"/>
@@ -13217,7 +14190,7 @@
       </w:rPr>
     </w:lvl>
   </w:abstractNum>
-  <w:abstractNum w:abstractNumId="21" w15:restartNumberingAfterBreak="0">
+  <w:abstractNum w:abstractNumId="22" w15:restartNumberingAfterBreak="0">
     <w:nsid w:val="6C2A61CA"/>
     <w:multiLevelType w:val="multilevel"/>
     <w:tmpl w:val="775222B6"/>
@@ -13366,7 +14339,7 @@
       </w:rPr>
     </w:lvl>
   </w:abstractNum>
-  <w:abstractNum w:abstractNumId="22" w15:restartNumberingAfterBreak="0">
+  <w:abstractNum w:abstractNumId="23" w15:restartNumberingAfterBreak="0">
     <w:nsid w:val="6D133702"/>
     <w:multiLevelType w:val="multilevel"/>
     <w:tmpl w:val="1A22D52E"/>
@@ -13515,7 +14488,7 @@
       </w:rPr>
     </w:lvl>
   </w:abstractNum>
-  <w:abstractNum w:abstractNumId="23" w15:restartNumberingAfterBreak="0">
+  <w:abstractNum w:abstractNumId="24" w15:restartNumberingAfterBreak="0">
     <w:nsid w:val="75AD4C6E"/>
     <w:multiLevelType w:val="multilevel"/>
     <w:tmpl w:val="C6764ACA"/>
@@ -13664,7 +14637,7 @@
       </w:rPr>
     </w:lvl>
   </w:abstractNum>
-  <w:abstractNum w:abstractNumId="24" w15:restartNumberingAfterBreak="0">
+  <w:abstractNum w:abstractNumId="25" w15:restartNumberingAfterBreak="0">
     <w:nsid w:val="7B48489E"/>
     <w:multiLevelType w:val="multilevel"/>
     <w:tmpl w:val="4EEE59C2"/>
@@ -13813,7 +14786,7 @@
       </w:rPr>
     </w:lvl>
   </w:abstractNum>
-  <w:abstractNum w:abstractNumId="25" w15:restartNumberingAfterBreak="0">
+  <w:abstractNum w:abstractNumId="26" w15:restartNumberingAfterBreak="0">
     <w:nsid w:val="7BB36040"/>
     <w:multiLevelType w:val="multilevel"/>
     <w:tmpl w:val="A78AFEA0"/>
@@ -13962,7 +14935,7 @@
       </w:rPr>
     </w:lvl>
   </w:abstractNum>
-  <w:abstractNum w:abstractNumId="26" w15:restartNumberingAfterBreak="0">
+  <w:abstractNum w:abstractNumId="27" w15:restartNumberingAfterBreak="0">
     <w:nsid w:val="7DB73AB5"/>
     <w:multiLevelType w:val="multilevel"/>
     <w:tmpl w:val="D3609752"/>
@@ -14112,13 +15085,13 @@
     </w:lvl>
   </w:abstractNum>
   <w:num w:numId="1">
-    <w:abstractNumId w:val="16"/>
+    <w:abstractNumId w:val="17"/>
   </w:num>
   <w:num w:numId="2">
-    <w:abstractNumId w:val="11"/>
+    <w:abstractNumId w:val="12"/>
   </w:num>
   <w:num w:numId="3">
-    <w:abstractNumId w:val="15"/>
+    <w:abstractNumId w:val="16"/>
   </w:num>
   <w:num w:numId="4">
     <w:abstractNumId w:val="6"/>
@@ -14127,40 +15100,40 @@
     <w:abstractNumId w:val="4"/>
   </w:num>
   <w:num w:numId="6">
-    <w:abstractNumId w:val="25"/>
+    <w:abstractNumId w:val="26"/>
   </w:num>
   <w:num w:numId="7">
     <w:abstractNumId w:val="1"/>
   </w:num>
   <w:num w:numId="8">
-    <w:abstractNumId w:val="21"/>
+    <w:abstractNumId w:val="22"/>
   </w:num>
   <w:num w:numId="9">
-    <w:abstractNumId w:val="23"/>
+    <w:abstractNumId w:val="24"/>
   </w:num>
   <w:num w:numId="10">
-    <w:abstractNumId w:val="18"/>
+    <w:abstractNumId w:val="19"/>
   </w:num>
   <w:num w:numId="11">
-    <w:abstractNumId w:val="17"/>
+    <w:abstractNumId w:val="18"/>
   </w:num>
   <w:num w:numId="12">
     <w:abstractNumId w:val="9"/>
   </w:num>
   <w:num w:numId="13">
-    <w:abstractNumId w:val="26"/>
+    <w:abstractNumId w:val="27"/>
   </w:num>
   <w:num w:numId="14">
     <w:abstractNumId w:val="2"/>
   </w:num>
   <w:num w:numId="15">
-    <w:abstractNumId w:val="24"/>
+    <w:abstractNumId w:val="25"/>
   </w:num>
   <w:num w:numId="16">
-    <w:abstractNumId w:val="10"/>
+    <w:abstractNumId w:val="11"/>
   </w:num>
   <w:num w:numId="17">
-    <w:abstractNumId w:val="20"/>
+    <w:abstractNumId w:val="21"/>
   </w:num>
   <w:num w:numId="18">
     <w:abstractNumId w:val="5"/>
@@ -14172,10 +15145,10 @@
     <w:abstractNumId w:val="0"/>
   </w:num>
   <w:num w:numId="21">
-    <w:abstractNumId w:val="13"/>
+    <w:abstractNumId w:val="14"/>
   </w:num>
   <w:num w:numId="22">
-    <w:abstractNumId w:val="14"/>
+    <w:abstractNumId w:val="15"/>
   </w:num>
   <w:num w:numId="23">
     <w:abstractNumId w:val="3"/>
@@ -14184,13 +15157,16 @@
     <w:abstractNumId w:val="7"/>
   </w:num>
   <w:num w:numId="25">
-    <w:abstractNumId w:val="12"/>
+    <w:abstractNumId w:val="13"/>
   </w:num>
   <w:num w:numId="26">
-    <w:abstractNumId w:val="22"/>
+    <w:abstractNumId w:val="23"/>
   </w:num>
   <w:num w:numId="27">
-    <w:abstractNumId w:val="19"/>
+    <w:abstractNumId w:val="20"/>
+  </w:num>
+  <w:num w:numId="28">
+    <w:abstractNumId w:val="10"/>
   </w:num>
   <w:numIdMacAtCleanup w:val="21"/>
 </w:numbering>
@@ -15343,7 +16319,7 @@
 </file>
 
 <file path=customXml/itemProps1.xml><?xml version="1.0" encoding="utf-8"?>
-<ds:datastoreItem xmlns:ds="http://schemas.openxmlformats.org/officeDocument/2006/customXml" ds:itemID="{55E326FB-6C2D-4BEC-91E5-F9815309719D}">
+<ds:datastoreItem xmlns:ds="http://schemas.openxmlformats.org/officeDocument/2006/customXml" ds:itemID="{445933BF-23B4-4E36-AD2B-F415838453E7}">
   <ds:schemaRefs>
     <ds:schemaRef ds:uri="http://schemas.openxmlformats.org/officeDocument/2006/bibliography"/>
   </ds:schemaRefs>

</xml_diff>